<commit_message>
Excluded figures with bad fit and started to change the fonts in some figures. I still need to figure out how to change the font on some lables and the lavaan figures.
</commit_message>
<xml_diff>
--- a/Manuscript/manuscriptV1.docx
+++ b/Manuscript/manuscriptV1.docx
@@ -1,6 +1,6 @@
 
 <file path=word/document.xml><?xml version="1.0" encoding="utf-8"?>
-<w:document xmlns:wpc="http://schemas.microsoft.com/office/word/2010/wordprocessingCanvas" xmlns:cx="http://schemas.microsoft.com/office/drawing/2014/chartex" xmlns:cx1="http://schemas.microsoft.com/office/drawing/2015/9/8/chartex" xmlns:mc="http://schemas.openxmlformats.org/markup-compatibility/2006" xmlns:o="urn:schemas-microsoft-com:office:office" xmlns:r="http://schemas.openxmlformats.org/officeDocument/2006/relationships" xmlns:m="http://schemas.openxmlformats.org/officeDocument/2006/math" xmlns:v="urn:schemas-microsoft-com:vml" xmlns:wp14="http://schemas.microsoft.com/office/word/2010/wordprocessingDrawing" xmlns:wp="http://schemas.openxmlformats.org/drawingml/2006/wordprocessingDrawing" xmlns:w10="urn:schemas-microsoft-com:office:word" xmlns:w="http://schemas.openxmlformats.org/wordprocessingml/2006/main" xmlns:w14="http://schemas.microsoft.com/office/word/2010/wordml" xmlns:w15="http://schemas.microsoft.com/office/word/2012/wordml" xmlns:w16se="http://schemas.microsoft.com/office/word/2015/wordml/symex" xmlns:wpg="http://schemas.microsoft.com/office/word/2010/wordprocessingGroup" xmlns:wpi="http://schemas.microsoft.com/office/word/2010/wordprocessingInk" xmlns:wne="http://schemas.microsoft.com/office/word/2006/wordml" xmlns:wps="http://schemas.microsoft.com/office/word/2010/wordprocessingShape" mc:Ignorable="w14 w15 w16se wp14">
+<w:document xmlns:wpc="http://schemas.microsoft.com/office/word/2010/wordprocessingCanvas" xmlns:cx="http://schemas.microsoft.com/office/drawing/2014/chartex" xmlns:cx1="http://schemas.microsoft.com/office/drawing/2015/9/8/chartex" xmlns:cx2="http://schemas.microsoft.com/office/drawing/2015/10/21/chartex" xmlns:cx3="http://schemas.microsoft.com/office/drawing/2016/5/9/chartex" xmlns:cx4="http://schemas.microsoft.com/office/drawing/2016/5/10/chartex" xmlns:cx5="http://schemas.microsoft.com/office/drawing/2016/5/11/chartex" xmlns:cx6="http://schemas.microsoft.com/office/drawing/2016/5/12/chartex" xmlns:cx7="http://schemas.microsoft.com/office/drawing/2016/5/13/chartex" xmlns:cx8="http://schemas.microsoft.com/office/drawing/2016/5/14/chartex" xmlns:mc="http://schemas.openxmlformats.org/markup-compatibility/2006" xmlns:aink="http://schemas.microsoft.com/office/drawing/2016/ink" xmlns:am3d="http://schemas.microsoft.com/office/drawing/2017/model3d" xmlns:o="urn:schemas-microsoft-com:office:office" xmlns:r="http://schemas.openxmlformats.org/officeDocument/2006/relationships" xmlns:m="http://schemas.openxmlformats.org/officeDocument/2006/math" xmlns:v="urn:schemas-microsoft-com:vml" xmlns:wp14="http://schemas.microsoft.com/office/word/2010/wordprocessingDrawing" xmlns:wp="http://schemas.openxmlformats.org/drawingml/2006/wordprocessingDrawing" xmlns:w10="urn:schemas-microsoft-com:office:word" xmlns:w="http://schemas.openxmlformats.org/wordprocessingml/2006/main" xmlns:w14="http://schemas.microsoft.com/office/word/2010/wordml" xmlns:w15="http://schemas.microsoft.com/office/word/2012/wordml" xmlns:w16cex="http://schemas.microsoft.com/office/word/2018/wordml/cex" xmlns:w16cid="http://schemas.microsoft.com/office/word/2016/wordml/cid" xmlns:w16="http://schemas.microsoft.com/office/word/2018/wordml" xmlns:w16se="http://schemas.microsoft.com/office/word/2015/wordml/symex" xmlns:wpg="http://schemas.microsoft.com/office/word/2010/wordprocessingGroup" xmlns:wpi="http://schemas.microsoft.com/office/word/2010/wordprocessingInk" xmlns:wne="http://schemas.microsoft.com/office/word/2006/wordml" xmlns:wps="http://schemas.microsoft.com/office/word/2010/wordprocessingShape" mc:Ignorable="w14 w15 w16se w16cid w16 w16cex wp14">
   <w:body>
     <w:p>
       <w:pPr>
@@ -1119,6 +1119,7 @@
         </w:rPr>
         <w:t xml:space="preserve">the </w:t>
       </w:r>
+      <w:proofErr w:type="spellStart"/>
       <w:r>
         <w:rPr>
           <w:i/>
@@ -1128,6 +1129,7 @@
         </w:rPr>
         <w:t>lavaan</w:t>
       </w:r>
+      <w:proofErr w:type="spellEnd"/>
       <w:r>
         <w:rPr>
           <w:sz w:val="24"/>
@@ -1265,7 +1267,15 @@
           <w:sz w:val="24"/>
           <w:szCs w:val="24"/>
         </w:rPr>
-        <w:t>. In our initial</w:t>
+        <w:t xml:space="preserve">. In our </w:t>
+      </w:r>
+      <w:proofErr w:type="spellStart"/>
+      <w:r>
+        <w:rPr>
+          <w:sz w:val="24"/>
+          <w:szCs w:val="24"/>
+        </w:rPr>
+        <w:t>initial</w:t>
       </w:r>
       <w:ins w:id="79" w:author="Steven Travers" w:date="2020-11-30T22:46:00Z">
         <w:r>
@@ -1291,7 +1301,15 @@
             <w:sz w:val="24"/>
             <w:szCs w:val="24"/>
           </w:rPr>
-          <w:t xml:space="preserve">full </w:t>
+          <w:t>full</w:t>
+        </w:r>
+        <w:proofErr w:type="spellEnd"/>
+        <w:r>
+          <w:rPr>
+            <w:sz w:val="24"/>
+            <w:szCs w:val="24"/>
+          </w:rPr>
+          <w:t xml:space="preserve"> </w:t>
         </w:r>
       </w:ins>
       <w:r>
@@ -1631,7 +1649,23 @@
             <w:sz w:val="24"/>
             <w:szCs w:val="24"/>
           </w:rPr>
-          <w:t xml:space="preserve">After using the lavaan program to conduct path analyses of the three reduced models, </w:t>
+          <w:t xml:space="preserve">After using the </w:t>
+        </w:r>
+        <w:proofErr w:type="spellStart"/>
+        <w:r>
+          <w:rPr>
+            <w:sz w:val="24"/>
+            <w:szCs w:val="24"/>
+          </w:rPr>
+          <w:t>lavaan</w:t>
+        </w:r>
+        <w:proofErr w:type="spellEnd"/>
+        <w:r>
+          <w:rPr>
+            <w:sz w:val="24"/>
+            <w:szCs w:val="24"/>
+          </w:rPr>
+          <w:t xml:space="preserve"> program to conduct path analyses of the three reduced models, </w:t>
         </w:r>
       </w:ins>
       <w:del w:id="110" w:author="Steven Travers" w:date="2020-12-01T20:40:00Z">
@@ -1704,8 +1738,6 @@
           <w:delText>.</w:delText>
         </w:r>
       </w:del>
-      <w:bookmarkStart w:id="116" w:name="_GoBack"/>
-      <w:bookmarkEnd w:id="116"/>
     </w:p>
     <w:p>
       <w:pPr>
@@ -1753,7 +1785,7 @@
         </w:rPr>
         <w:t xml:space="preserve">We identified 24 flowering plant species in the Stevens Data set that met the criteria for analysis described in the methods. </w:t>
       </w:r>
-      <w:ins w:id="117" w:author="Steven Travers" w:date="2020-12-01T20:53:00Z">
+      <w:ins w:id="116" w:author="Steven Travers" w:date="2020-12-01T20:53:00Z">
         <w:r>
           <w:rPr>
             <w:sz w:val="24"/>
@@ -1767,10 +1799,26 @@
             <w:szCs w:val="24"/>
           </w:rPr>
           <w:lastRenderedPageBreak/>
-          <w:t xml:space="preserve">survey; samply size by species ranged from </w:t>
-        </w:r>
-      </w:ins>
-      <w:ins w:id="118" w:author="Steven Travers" w:date="2020-12-01T20:54:00Z">
+          <w:t xml:space="preserve">survey; </w:t>
+        </w:r>
+        <w:proofErr w:type="spellStart"/>
+        <w:r>
+          <w:rPr>
+            <w:sz w:val="24"/>
+            <w:szCs w:val="24"/>
+          </w:rPr>
+          <w:t>samply</w:t>
+        </w:r>
+        <w:proofErr w:type="spellEnd"/>
+        <w:r>
+          <w:rPr>
+            <w:sz w:val="24"/>
+            <w:szCs w:val="24"/>
+          </w:rPr>
+          <w:t xml:space="preserve"> size by species ranged from </w:t>
+        </w:r>
+      </w:ins>
+      <w:ins w:id="117" w:author="Steven Travers" w:date="2020-12-01T20:54:00Z">
         <w:r>
           <w:rPr>
             <w:sz w:val="24"/>
@@ -1784,9 +1832,18 @@
           <w:sz w:val="24"/>
           <w:szCs w:val="24"/>
         </w:rPr>
-        <w:t xml:space="preserve"> The first flowering day (FFD) varie</w:t>
-      </w:r>
-      <w:del w:id="119" w:author="Steven Travers" w:date="2020-12-01T21:04:00Z">
+        <w:t xml:space="preserve"> The first flowering day (FFD) </w:t>
+      </w:r>
+      <w:proofErr w:type="spellStart"/>
+      <w:r>
+        <w:rPr>
+          <w:sz w:val="24"/>
+          <w:szCs w:val="24"/>
+        </w:rPr>
+        <w:t>varie</w:t>
+      </w:r>
+      <w:proofErr w:type="spellEnd"/>
+      <w:del w:id="118" w:author="Steven Travers" w:date="2020-12-01T21:04:00Z">
         <w:r>
           <w:rPr>
             <w:sz w:val="24"/>
@@ -1802,7 +1859,7 @@
         </w:rPr>
         <w:t xml:space="preserve"> extensively both among years within a species and among species. Median FFD varied across the species from a low of X to a high of Y and included early, mid, and late spring flowering species (Fig. </w:t>
       </w:r>
-      <w:commentRangeStart w:id="120"/>
+      <w:commentRangeStart w:id="119"/>
       <w:r>
         <w:rPr>
           <w:sz w:val="24"/>
@@ -1810,12 +1867,12 @@
         </w:rPr>
         <w:t>X</w:t>
       </w:r>
-      <w:commentRangeEnd w:id="120"/>
+      <w:commentRangeEnd w:id="119"/>
       <w:r>
         <w:rPr>
           <w:rStyle w:val="CommentReference"/>
         </w:rPr>
-        <w:commentReference w:id="120"/>
+        <w:commentReference w:id="119"/>
       </w:r>
       <w:r>
         <w:rPr>
@@ -1824,7 +1881,7 @@
         </w:rPr>
         <w:t>)</w:t>
       </w:r>
-      <w:ins w:id="121" w:author="Steven Travers" w:date="2020-12-02T21:56:00Z">
+      <w:ins w:id="120" w:author="Steven Travers" w:date="2020-12-02T21:56:00Z">
         <w:r>
           <w:rPr>
             <w:sz w:val="24"/>
@@ -1839,12 +1896,12 @@
         <w:pStyle w:val="Heading2"/>
         <w:spacing w:line="480" w:lineRule="auto"/>
         <w:rPr>
-          <w:moveFrom w:id="122" w:author="Steven Travers" w:date="2020-12-01T21:07:00Z"/>
-          <w:szCs w:val="24"/>
-        </w:rPr>
-      </w:pPr>
-      <w:moveFromRangeStart w:id="123" w:author="Steven Travers" w:date="2020-12-01T21:07:00Z" w:name="move57749244"/>
-      <w:moveFrom w:id="124" w:author="Steven Travers" w:date="2020-12-01T21:07:00Z">
+          <w:moveFrom w:id="121" w:author="Steven Travers" w:date="2020-12-01T21:07:00Z"/>
+          <w:szCs w:val="24"/>
+        </w:rPr>
+      </w:pPr>
+      <w:moveFromRangeStart w:id="122" w:author="Steven Travers" w:date="2020-12-01T21:07:00Z" w:name="move57749244"/>
+      <w:moveFrom w:id="123" w:author="Steven Travers" w:date="2020-12-01T21:07:00Z">
         <w:r>
           <w:rPr>
             <w:szCs w:val="24"/>
@@ -1857,12 +1914,12 @@
       <w:pPr>
         <w:spacing w:line="480" w:lineRule="auto"/>
         <w:rPr>
-          <w:moveFrom w:id="125" w:author="Steven Travers" w:date="2020-12-01T21:07:00Z"/>
-          <w:sz w:val="24"/>
-          <w:szCs w:val="24"/>
-        </w:rPr>
-      </w:pPr>
-      <w:moveFrom w:id="126" w:author="Steven Travers" w:date="2020-12-01T21:07:00Z">
+          <w:moveFrom w:id="124" w:author="Steven Travers" w:date="2020-12-01T21:07:00Z"/>
+          <w:sz w:val="24"/>
+          <w:szCs w:val="24"/>
+        </w:rPr>
+      </w:pPr>
+      <w:moveFrom w:id="125" w:author="Steven Travers" w:date="2020-12-01T21:07:00Z">
         <w:r>
           <w:rPr>
             <w:sz w:val="24"/>
@@ -1872,7 +1929,7 @@
         </w:r>
       </w:moveFrom>
     </w:p>
-    <w:moveFromRangeEnd w:id="123"/>
+    <w:moveFromRangeEnd w:id="122"/>
     <w:p>
       <w:pPr>
         <w:pStyle w:val="Heading2"/>
@@ -1892,12 +1949,12 @@
       <w:pPr>
         <w:spacing w:line="480" w:lineRule="auto"/>
         <w:rPr>
-          <w:del w:id="127" w:author="Steven Travers" w:date="2020-12-01T21:08:00Z"/>
-          <w:sz w:val="24"/>
-          <w:szCs w:val="24"/>
-        </w:rPr>
-      </w:pPr>
-      <w:del w:id="128" w:author="Steven Travers" w:date="2020-12-01T21:08:00Z">
+          <w:del w:id="126" w:author="Steven Travers" w:date="2020-12-01T21:08:00Z"/>
+          <w:sz w:val="24"/>
+          <w:szCs w:val="24"/>
+        </w:rPr>
+      </w:pPr>
+      <w:del w:id="127" w:author="Steven Travers" w:date="2020-12-01T21:08:00Z">
         <w:r>
           <w:rPr>
             <w:sz w:val="24"/>
@@ -1913,7 +1970,7 @@
           <w:delText xml:space="preserve"> </w:delText>
         </w:r>
       </w:del>
-      <w:ins w:id="129" w:author="Steven Travers" w:date="2020-12-01T21:08:00Z">
+      <w:ins w:id="128" w:author="Steven Travers" w:date="2020-12-01T21:08:00Z">
         <w:r>
           <w:rPr>
             <w:sz w:val="24"/>
@@ -1922,7 +1979,7 @@
           <w:t xml:space="preserve">Model selection comparisons of AIC values among the three reduced models and the full model indicated that the best explanatory model was the reduced model which excluded </w:t>
         </w:r>
       </w:ins>
-      <w:ins w:id="130" w:author="Steven Travers" w:date="2020-12-01T21:09:00Z">
+      <w:ins w:id="129" w:author="Steven Travers" w:date="2020-12-01T21:09:00Z">
         <w:r>
           <w:rPr>
             <w:sz w:val="24"/>
@@ -1936,12 +1993,12 @@
       <w:pPr>
         <w:spacing w:line="480" w:lineRule="auto"/>
         <w:rPr>
-          <w:del w:id="131" w:author="Steven Travers" w:date="2020-12-01T21:07:00Z"/>
-          <w:sz w:val="24"/>
-          <w:szCs w:val="24"/>
-        </w:rPr>
-      </w:pPr>
-      <w:del w:id="132" w:author="Steven Travers" w:date="2020-12-01T21:07:00Z">
+          <w:del w:id="130" w:author="Steven Travers" w:date="2020-12-01T21:07:00Z"/>
+          <w:sz w:val="24"/>
+          <w:szCs w:val="24"/>
+        </w:rPr>
+      </w:pPr>
+      <w:del w:id="131" w:author="Steven Travers" w:date="2020-12-01T21:07:00Z">
         <w:r>
           <w:rPr>
             <w:noProof/>
@@ -1964,7 +2021,7 @@
                       <pic:cNvPicPr/>
                     </pic:nvPicPr>
                     <pic:blipFill>
-                      <a:blip r:embed="rId7" cstate="print">
+                      <a:blip r:embed="rId9" cstate="print">
                         <a:extLst>
                           <a:ext uri="{28A0092B-C50C-407E-A947-70E740481C1C}">
                             <a14:useLocalDpi xmlns:a14="http://schemas.microsoft.com/office/drawing/2010/main" val="0"/>
@@ -1996,12 +2053,12 @@
       <w:pPr>
         <w:spacing w:line="480" w:lineRule="auto"/>
         <w:rPr>
-          <w:del w:id="133" w:author="Steven Travers" w:date="2020-12-01T21:07:00Z"/>
-          <w:sz w:val="24"/>
-          <w:szCs w:val="24"/>
-        </w:rPr>
-      </w:pPr>
-      <w:del w:id="134" w:author="Steven Travers" w:date="2020-12-01T21:07:00Z">
+          <w:del w:id="132" w:author="Steven Travers" w:date="2020-12-01T21:07:00Z"/>
+          <w:sz w:val="24"/>
+          <w:szCs w:val="24"/>
+        </w:rPr>
+      </w:pPr>
+      <w:del w:id="133" w:author="Steven Travers" w:date="2020-12-01T21:07:00Z">
         <w:r>
           <w:rPr>
             <w:sz w:val="24"/>
@@ -2019,7 +2076,7 @@
           <w:szCs w:val="24"/>
         </w:rPr>
       </w:pPr>
-      <w:del w:id="135" w:author="Steven Travers" w:date="2020-12-01T21:11:00Z">
+      <w:del w:id="134" w:author="Steven Travers" w:date="2020-12-01T21:11:00Z">
         <w:r>
           <w:rPr>
             <w:szCs w:val="24"/>
@@ -2051,7 +2108,7 @@
         </w:rPr>
         <w:t>Based on the chi squared statistic</w:t>
       </w:r>
-      <w:ins w:id="136" w:author="Steven Travers" w:date="2020-12-01T21:14:00Z">
+      <w:ins w:id="135" w:author="Steven Travers" w:date="2020-12-01T21:14:00Z">
         <w:r>
           <w:rPr>
             <w:sz w:val="24"/>
@@ -2060,7 +2117,7 @@
           <w:t xml:space="preserve"> estimating goodness of fit of the reduced model for FFD of each species</w:t>
         </w:r>
       </w:ins>
-      <w:del w:id="137" w:author="Steven Travers" w:date="2020-12-01T21:14:00Z">
+      <w:del w:id="136" w:author="Steven Travers" w:date="2020-12-01T21:14:00Z">
         <w:r>
           <w:rPr>
             <w:sz w:val="24"/>
@@ -2083,7 +2140,7 @@
         </w:rPr>
         <w:t xml:space="preserve">he model was a good representation of the </w:t>
       </w:r>
-      <w:ins w:id="138" w:author="Steven Travers" w:date="2020-12-01T21:15:00Z">
+      <w:ins w:id="137" w:author="Steven Travers" w:date="2020-12-01T21:15:00Z">
         <w:r>
           <w:rPr>
             <w:sz w:val="24"/>
@@ -2092,7 +2149,7 @@
           <w:t xml:space="preserve">relationships among the exogenous and endogenous variables </w:t>
         </w:r>
       </w:ins>
-      <w:del w:id="139" w:author="Steven Travers" w:date="2020-12-01T21:15:00Z">
+      <w:del w:id="138" w:author="Steven Travers" w:date="2020-12-01T21:15:00Z">
         <w:r>
           <w:rPr>
             <w:sz w:val="24"/>
@@ -2129,7 +2186,7 @@
         </w:rPr>
         <w:t xml:space="preserve"> five species</w:t>
       </w:r>
-      <w:ins w:id="140" w:author="Steven Travers" w:date="2020-12-02T21:39:00Z">
+      <w:ins w:id="139" w:author="Steven Travers" w:date="2020-12-02T21:39:00Z">
         <w:r>
           <w:rPr>
             <w:i/>
@@ -2187,15 +2244,9 @@
             <w:sz w:val="24"/>
             <w:szCs w:val="24"/>
           </w:rPr>
-          <w:t>Lithospermum canescens</w:t>
-        </w:r>
-        <w:r>
-          <w:rPr>
-            <w:sz w:val="24"/>
-            <w:szCs w:val="24"/>
-          </w:rPr>
-          <w:t xml:space="preserve">, </w:t>
-        </w:r>
+          <w:t xml:space="preserve">Lithospermum </w:t>
+        </w:r>
+        <w:proofErr w:type="spellStart"/>
         <w:r>
           <w:rPr>
             <w:i/>
@@ -2203,14 +2254,15 @@
             <w:sz w:val="24"/>
             <w:szCs w:val="24"/>
           </w:rPr>
-          <w:t>Campanula rotundifolia</w:t>
-        </w:r>
-        <w:r>
-          <w:rPr>
-            <w:sz w:val="24"/>
-            <w:szCs w:val="24"/>
-          </w:rPr>
-          <w:t xml:space="preserve">, and </w:t>
+          <w:t>canescens</w:t>
+        </w:r>
+        <w:proofErr w:type="spellEnd"/>
+        <w:r>
+          <w:rPr>
+            <w:sz w:val="24"/>
+            <w:szCs w:val="24"/>
+          </w:rPr>
+          <w:t xml:space="preserve">, </w:t>
         </w:r>
         <w:r>
           <w:rPr>
@@ -2219,7 +2271,14 @@
             <w:sz w:val="24"/>
             <w:szCs w:val="24"/>
           </w:rPr>
-          <w:t>Amorpha canescens</w:t>
+          <w:t>Campanula rotundifolia</w:t>
+        </w:r>
+        <w:r>
+          <w:rPr>
+            <w:sz w:val="24"/>
+            <w:szCs w:val="24"/>
+          </w:rPr>
+          <w:t xml:space="preserve">, and </w:t>
         </w:r>
         <w:r>
           <w:rPr>
@@ -2228,82 +2287,9 @@
             <w:sz w:val="24"/>
             <w:szCs w:val="24"/>
           </w:rPr>
-          <w:t>)</w:t>
-        </w:r>
-      </w:ins>
-      <w:r>
-        <w:rPr>
-          <w:sz w:val="24"/>
-          <w:szCs w:val="24"/>
-        </w:rPr>
-        <w:t xml:space="preserve">. </w:t>
-      </w:r>
-      <w:ins w:id="141" w:author="Steven Travers" w:date="2020-12-02T21:30:00Z">
-        <w:r>
-          <w:rPr>
-            <w:sz w:val="24"/>
-            <w:szCs w:val="24"/>
-          </w:rPr>
-          <w:t xml:space="preserve">These five species were removed from further analysis and </w:t>
-        </w:r>
-        <w:commentRangeStart w:id="142"/>
-        <w:r>
-          <w:rPr>
-            <w:sz w:val="24"/>
-            <w:szCs w:val="24"/>
-          </w:rPr>
-          <w:t>consideration</w:t>
-        </w:r>
-      </w:ins>
-      <w:commentRangeEnd w:id="142"/>
-      <w:ins w:id="143" w:author="Steven Travers" w:date="2020-12-02T21:37:00Z">
-        <w:r>
-          <w:rPr>
-            <w:rStyle w:val="CommentReference"/>
-          </w:rPr>
-          <w:commentReference w:id="142"/>
-        </w:r>
-      </w:ins>
-      <w:ins w:id="144" w:author="Steven Travers" w:date="2020-12-02T21:30:00Z">
-        <w:r>
-          <w:rPr>
-            <w:sz w:val="24"/>
-            <w:szCs w:val="24"/>
-          </w:rPr>
-          <w:t xml:space="preserve">.  </w:t>
-        </w:r>
-      </w:ins>
-      <w:del w:id="145" w:author="Steven Travers" w:date="2020-12-02T21:30:00Z">
-        <w:r>
-          <w:rPr>
-            <w:sz w:val="24"/>
-            <w:szCs w:val="24"/>
-          </w:rPr>
-          <w:delText>For models with a good fit, the</w:delText>
-        </w:r>
-        <w:r>
-          <w:rPr>
-            <w:sz w:val="24"/>
-            <w:szCs w:val="24"/>
-          </w:rPr>
-          <w:delText xml:space="preserve"> p-values for the</w:delText>
-        </w:r>
-        <w:r>
-          <w:rPr>
-            <w:sz w:val="24"/>
-            <w:szCs w:val="24"/>
-          </w:rPr>
-          <w:delText xml:space="preserve"> chi squared statistic ranged from 0.059 to 0.97. </w:delText>
-        </w:r>
-        <w:r>
-          <w:rPr>
-            <w:sz w:val="24"/>
-            <w:szCs w:val="24"/>
-          </w:rPr>
-          <w:delText xml:space="preserve"> </w:delText>
-        </w:r>
-      </w:del>
-      <w:del w:id="146" w:author="Steven Travers" w:date="2020-12-02T21:39:00Z">
+          <w:t xml:space="preserve">Amorpha </w:t>
+        </w:r>
+        <w:proofErr w:type="spellStart"/>
         <w:r>
           <w:rPr>
             <w:i/>
@@ -2311,15 +2297,9 @@
             <w:sz w:val="24"/>
             <w:szCs w:val="24"/>
           </w:rPr>
-          <w:delText>Anemone patens</w:delText>
-        </w:r>
-        <w:r>
-          <w:rPr>
-            <w:sz w:val="24"/>
-            <w:szCs w:val="24"/>
-          </w:rPr>
-          <w:delText xml:space="preserve">, </w:delText>
-        </w:r>
+          <w:t>canescens</w:t>
+        </w:r>
+        <w:proofErr w:type="spellEnd"/>
         <w:r>
           <w:rPr>
             <w:i/>
@@ -2327,15 +2307,82 @@
             <w:sz w:val="24"/>
             <w:szCs w:val="24"/>
           </w:rPr>
-          <w:delText>Caltha palustris</w:delText>
-        </w:r>
-        <w:r>
-          <w:rPr>
-            <w:sz w:val="24"/>
-            <w:szCs w:val="24"/>
-          </w:rPr>
-          <w:delText xml:space="preserve">, </w:delText>
-        </w:r>
+          <w:t>)</w:t>
+        </w:r>
+      </w:ins>
+      <w:r>
+        <w:rPr>
+          <w:sz w:val="24"/>
+          <w:szCs w:val="24"/>
+        </w:rPr>
+        <w:t xml:space="preserve">. </w:t>
+      </w:r>
+      <w:ins w:id="140" w:author="Steven Travers" w:date="2020-12-02T21:30:00Z">
+        <w:r>
+          <w:rPr>
+            <w:sz w:val="24"/>
+            <w:szCs w:val="24"/>
+          </w:rPr>
+          <w:t xml:space="preserve">These five species were removed from further analysis and </w:t>
+        </w:r>
+        <w:commentRangeStart w:id="141"/>
+        <w:r>
+          <w:rPr>
+            <w:sz w:val="24"/>
+            <w:szCs w:val="24"/>
+          </w:rPr>
+          <w:t>consideration</w:t>
+        </w:r>
+      </w:ins>
+      <w:commentRangeEnd w:id="141"/>
+      <w:ins w:id="142" w:author="Steven Travers" w:date="2020-12-02T21:37:00Z">
+        <w:r>
+          <w:rPr>
+            <w:rStyle w:val="CommentReference"/>
+          </w:rPr>
+          <w:commentReference w:id="141"/>
+        </w:r>
+      </w:ins>
+      <w:ins w:id="143" w:author="Steven Travers" w:date="2020-12-02T21:30:00Z">
+        <w:r>
+          <w:rPr>
+            <w:sz w:val="24"/>
+            <w:szCs w:val="24"/>
+          </w:rPr>
+          <w:t xml:space="preserve">.  </w:t>
+        </w:r>
+      </w:ins>
+      <w:del w:id="144" w:author="Steven Travers" w:date="2020-12-02T21:30:00Z">
+        <w:r>
+          <w:rPr>
+            <w:sz w:val="24"/>
+            <w:szCs w:val="24"/>
+          </w:rPr>
+          <w:delText>For models with a good fit, the</w:delText>
+        </w:r>
+        <w:r>
+          <w:rPr>
+            <w:sz w:val="24"/>
+            <w:szCs w:val="24"/>
+          </w:rPr>
+          <w:delText xml:space="preserve"> p-values for the</w:delText>
+        </w:r>
+        <w:r>
+          <w:rPr>
+            <w:sz w:val="24"/>
+            <w:szCs w:val="24"/>
+          </w:rPr>
+          <w:delText xml:space="preserve"> chi squared statistic ranged from 0.059 to 0.97. </w:delText>
+        </w:r>
+        <w:r>
+          <w:rPr>
+            <w:sz w:val="24"/>
+            <w:szCs w:val="24"/>
+          </w:rPr>
+          <w:delText xml:space="preserve"> </w:delText>
+        </w:r>
+      </w:del>
+      <w:del w:id="145" w:author="Steven Travers" w:date="2020-12-02T21:39:00Z">
         <w:r>
           <w:rPr>
             <w:i/>
@@ -2343,7 +2390,7 @@
             <w:sz w:val="24"/>
             <w:szCs w:val="24"/>
           </w:rPr>
-          <w:delText>Lithospermum canescens</w:delText>
+          <w:delText>Anemone patens</w:delText>
         </w:r>
         <w:r>
           <w:rPr>
@@ -2359,14 +2406,14 @@
             <w:sz w:val="24"/>
             <w:szCs w:val="24"/>
           </w:rPr>
-          <w:delText>Campanula rotundifolia</w:delText>
-        </w:r>
-        <w:r>
-          <w:rPr>
-            <w:sz w:val="24"/>
-            <w:szCs w:val="24"/>
-          </w:rPr>
-          <w:delText xml:space="preserve">, and </w:delText>
+          <w:delText>Caltha palustris</w:delText>
+        </w:r>
+        <w:r>
+          <w:rPr>
+            <w:sz w:val="24"/>
+            <w:szCs w:val="24"/>
+          </w:rPr>
+          <w:delText xml:space="preserve">, </w:delText>
         </w:r>
         <w:r>
           <w:rPr>
@@ -2375,32 +2422,14 @@
             <w:sz w:val="24"/>
             <w:szCs w:val="24"/>
           </w:rPr>
-          <w:delText>Amorpha canescens</w:delText>
-        </w:r>
-        <w:r>
-          <w:rPr>
-            <w:sz w:val="24"/>
-            <w:szCs w:val="24"/>
-          </w:rPr>
-          <w:delText xml:space="preserve"> </w:delText>
-        </w:r>
-      </w:del>
-      <w:del w:id="147" w:author="Steven Travers" w:date="2020-12-02T21:30:00Z">
-        <w:r>
-          <w:rPr>
-            <w:sz w:val="24"/>
-            <w:szCs w:val="24"/>
-          </w:rPr>
-          <w:delText xml:space="preserve">had p-values of less than 0.05. </w:delText>
-        </w:r>
-      </w:del>
-      <w:del w:id="148" w:author="Steven Travers" w:date="2020-12-02T21:31:00Z">
-        <w:r>
-          <w:rPr>
-            <w:sz w:val="24"/>
-            <w:szCs w:val="24"/>
-          </w:rPr>
-          <w:delText xml:space="preserve">The CFI indicated a good fit for all but four species including all previously mentioned except </w:delText>
+          <w:delText>Lithospermum canescens</w:delText>
+        </w:r>
+        <w:r>
+          <w:rPr>
+            <w:sz w:val="24"/>
+            <w:szCs w:val="24"/>
+          </w:rPr>
+          <w:delText xml:space="preserve">, </w:delText>
         </w:r>
         <w:r>
           <w:rPr>
@@ -2409,6 +2438,56 @@
             <w:sz w:val="24"/>
             <w:szCs w:val="24"/>
           </w:rPr>
+          <w:delText>Campanula rotundifolia</w:delText>
+        </w:r>
+        <w:r>
+          <w:rPr>
+            <w:sz w:val="24"/>
+            <w:szCs w:val="24"/>
+          </w:rPr>
+          <w:delText xml:space="preserve">, and </w:delText>
+        </w:r>
+        <w:r>
+          <w:rPr>
+            <w:i/>
+            <w:iCs/>
+            <w:sz w:val="24"/>
+            <w:szCs w:val="24"/>
+          </w:rPr>
+          <w:delText>Amorpha canescens</w:delText>
+        </w:r>
+        <w:r>
+          <w:rPr>
+            <w:sz w:val="24"/>
+            <w:szCs w:val="24"/>
+          </w:rPr>
+          <w:delText xml:space="preserve"> </w:delText>
+        </w:r>
+      </w:del>
+      <w:del w:id="146" w:author="Steven Travers" w:date="2020-12-02T21:30:00Z">
+        <w:r>
+          <w:rPr>
+            <w:sz w:val="24"/>
+            <w:szCs w:val="24"/>
+          </w:rPr>
+          <w:delText xml:space="preserve">had p-values of less than 0.05. </w:delText>
+        </w:r>
+      </w:del>
+      <w:del w:id="147" w:author="Steven Travers" w:date="2020-12-02T21:31:00Z">
+        <w:r>
+          <w:rPr>
+            <w:sz w:val="24"/>
+            <w:szCs w:val="24"/>
+          </w:rPr>
+          <w:delText xml:space="preserve">The CFI indicated a good fit for all but four species including all previously mentioned except </w:delText>
+        </w:r>
+        <w:r>
+          <w:rPr>
+            <w:i/>
+            <w:iCs/>
+            <w:sz w:val="24"/>
+            <w:szCs w:val="24"/>
+          </w:rPr>
           <w:delText>Caltha palustris.</w:delText>
         </w:r>
       </w:del>
@@ -2421,7 +2500,7 @@
         </w:rPr>
         <w:t xml:space="preserve"> </w:t>
       </w:r>
-      <w:del w:id="149" w:author="Steven Travers" w:date="2020-12-02T21:33:00Z">
+      <w:del w:id="148" w:author="Steven Travers" w:date="2020-12-02T21:33:00Z">
         <w:r>
           <w:rPr>
             <w:sz w:val="24"/>
@@ -2458,7 +2537,7 @@
           </w:rPr>
           <w:delText xml:space="preserve">describing the variation in predicting SPDX ranged from 0.426 to 0.71 and 0.085 to 0.94 for </w:delText>
         </w:r>
-        <w:commentRangeStart w:id="150"/>
+        <w:commentRangeStart w:id="149"/>
         <w:r>
           <w:rPr>
             <w:sz w:val="24"/>
@@ -2466,15 +2545,15 @@
           </w:rPr>
           <w:delText>FFD</w:delText>
         </w:r>
-        <w:commentRangeEnd w:id="150"/>
+        <w:commentRangeEnd w:id="149"/>
         <w:r>
           <w:rPr>
             <w:rStyle w:val="CommentReference"/>
           </w:rPr>
-          <w:commentReference w:id="150"/>
+          <w:commentReference w:id="149"/>
         </w:r>
       </w:del>
-      <w:del w:id="151" w:author="Steven Travers" w:date="2020-12-01T21:12:00Z">
+      <w:del w:id="150" w:author="Steven Travers" w:date="2020-12-01T21:12:00Z">
         <w:r>
           <w:rPr>
             <w:sz w:val="24"/>
@@ -2489,12 +2568,12 @@
         <w:spacing w:line="480" w:lineRule="auto"/>
         <w:ind w:firstLine="720"/>
         <w:rPr>
-          <w:ins w:id="152" w:author="Steven Travers" w:date="2020-12-02T21:47:00Z"/>
-          <w:sz w:val="24"/>
-          <w:szCs w:val="24"/>
-        </w:rPr>
-      </w:pPr>
-      <w:ins w:id="153" w:author="Steven Travers" w:date="2020-12-02T22:14:00Z">
+          <w:ins w:id="151" w:author="Steven Travers" w:date="2020-12-02T21:47:00Z"/>
+          <w:sz w:val="24"/>
+          <w:szCs w:val="24"/>
+        </w:rPr>
+      </w:pPr>
+      <w:ins w:id="152" w:author="Steven Travers" w:date="2020-12-02T22:14:00Z">
         <w:r>
           <w:rPr>
             <w:sz w:val="24"/>
@@ -2503,7 +2582,7 @@
           <w:t xml:space="preserve">The results of path analysis are presented in Figure 3 </w:t>
         </w:r>
       </w:ins>
-      <w:ins w:id="154" w:author="Steven Travers" w:date="2020-12-02T22:17:00Z">
+      <w:ins w:id="153" w:author="Steven Travers" w:date="2020-12-02T22:17:00Z">
         <w:r>
           <w:rPr>
             <w:sz w:val="24"/>
@@ -2512,7 +2591,7 @@
           <w:t xml:space="preserve">for each of the species arranged by order of seasonal flowering sequence. </w:t>
         </w:r>
       </w:ins>
-      <w:del w:id="155" w:author="Steven Travers" w:date="2020-12-02T22:23:00Z">
+      <w:del w:id="154" w:author="Steven Travers" w:date="2020-12-02T22:23:00Z">
         <w:r>
           <w:rPr>
             <w:sz w:val="24"/>
@@ -2521,7 +2600,7 @@
           <w:delText xml:space="preserve">Many species had a significant regression coefficient for </w:delText>
         </w:r>
       </w:del>
-      <w:ins w:id="156" w:author="Steven Travers" w:date="2020-12-02T22:23:00Z">
+      <w:ins w:id="155" w:author="Steven Travers" w:date="2020-12-02T22:23:00Z">
         <w:r>
           <w:rPr>
             <w:sz w:val="24"/>
@@ -2530,7 +2609,7 @@
           <w:t>T</w:t>
         </w:r>
       </w:ins>
-      <w:del w:id="157" w:author="Steven Travers" w:date="2020-12-02T22:23:00Z">
+      <w:del w:id="156" w:author="Steven Travers" w:date="2020-12-02T22:23:00Z">
         <w:r>
           <w:rPr>
             <w:sz w:val="24"/>
@@ -2546,28 +2625,28 @@
         </w:rPr>
         <w:t xml:space="preserve">he </w:t>
       </w:r>
+      <w:ins w:id="157" w:author="Steven Travers" w:date="2020-12-02T22:24:00Z">
+        <w:r>
+          <w:rPr>
+            <w:sz w:val="24"/>
+            <w:szCs w:val="24"/>
+          </w:rPr>
+          <w:t xml:space="preserve">direct </w:t>
+        </w:r>
+      </w:ins>
+      <w:r>
+        <w:rPr>
+          <w:sz w:val="24"/>
+          <w:szCs w:val="24"/>
+        </w:rPr>
+        <w:t>relationship between AGDU and FFD</w:t>
+      </w:r>
       <w:ins w:id="158" w:author="Steven Travers" w:date="2020-12-02T22:24:00Z">
         <w:r>
           <w:rPr>
             <w:sz w:val="24"/>
             <w:szCs w:val="24"/>
           </w:rPr>
-          <w:t xml:space="preserve">direct </w:t>
-        </w:r>
-      </w:ins>
-      <w:r>
-        <w:rPr>
-          <w:sz w:val="24"/>
-          <w:szCs w:val="24"/>
-        </w:rPr>
-        <w:t>relationship between AGDU and FFD</w:t>
-      </w:r>
-      <w:ins w:id="159" w:author="Steven Travers" w:date="2020-12-02T22:24:00Z">
-        <w:r>
-          <w:rPr>
-            <w:sz w:val="24"/>
-            <w:szCs w:val="24"/>
-          </w:rPr>
           <w:t xml:space="preserve"> was significant in 12 out of 19 species analyzed suggesting an important role of temperature in determining flowering time for a majority of species</w:t>
         </w:r>
       </w:ins>
@@ -2578,7 +2657,7 @@
         </w:rPr>
         <w:t xml:space="preserve">. </w:t>
       </w:r>
-      <w:del w:id="160" w:author="Steven Travers" w:date="2020-12-02T22:26:00Z">
+      <w:del w:id="159" w:author="Steven Travers" w:date="2020-12-02T22:26:00Z">
         <w:r>
           <w:rPr>
             <w:sz w:val="24"/>
@@ -2587,7 +2666,7 @@
           <w:delText xml:space="preserve">Nineteen </w:delText>
         </w:r>
       </w:del>
-      <w:ins w:id="161" w:author="Steven Travers" w:date="2020-12-02T22:26:00Z">
+      <w:ins w:id="160" w:author="Steven Travers" w:date="2020-12-02T22:26:00Z">
         <w:r>
           <w:rPr>
             <w:sz w:val="24"/>
@@ -2610,7 +2689,7 @@
         </w:rPr>
         <w:t xml:space="preserve">species </w:t>
       </w:r>
-      <w:ins w:id="162" w:author="Steven Travers" w:date="2020-12-02T22:27:00Z">
+      <w:ins w:id="161" w:author="Steven Travers" w:date="2020-12-02T22:27:00Z">
         <w:r>
           <w:rPr>
             <w:sz w:val="24"/>
@@ -2619,7 +2698,7 @@
           <w:t xml:space="preserve">with significant </w:t>
         </w:r>
       </w:ins>
-      <w:ins w:id="163" w:author="Steven Travers" w:date="2020-12-02T22:28:00Z">
+      <w:ins w:id="162" w:author="Steven Travers" w:date="2020-12-02T22:28:00Z">
         <w:r>
           <w:rPr>
             <w:sz w:val="24"/>
@@ -2628,7 +2707,7 @@
           <w:t xml:space="preserve">AGDU </w:t>
         </w:r>
       </w:ins>
-      <w:ins w:id="164" w:author="Steven Travers" w:date="2020-12-02T22:27:00Z">
+      <w:ins w:id="163" w:author="Steven Travers" w:date="2020-12-02T22:27:00Z">
         <w:r>
           <w:rPr>
             <w:sz w:val="24"/>
@@ -2644,7 +2723,7 @@
         </w:rPr>
         <w:t xml:space="preserve">had positive </w:t>
       </w:r>
-      <w:del w:id="165" w:author="Steven Travers" w:date="2020-12-02T22:27:00Z">
+      <w:del w:id="164" w:author="Steven Travers" w:date="2020-12-02T22:27:00Z">
         <w:r>
           <w:rPr>
             <w:sz w:val="24"/>
@@ -2660,7 +2739,7 @@
         </w:rPr>
         <w:t xml:space="preserve"> coefficients, indicating that warmer temperatures earlier in the year led to earlier flowering. </w:t>
       </w:r>
-      <w:del w:id="166" w:author="Steven Travers" w:date="2020-12-02T22:28:00Z">
+      <w:del w:id="165" w:author="Steven Travers" w:date="2020-12-02T22:28:00Z">
         <w:r>
           <w:rPr>
             <w:sz w:val="24"/>
@@ -2676,116 +2755,116 @@
         </w:rPr>
         <w:t xml:space="preserve"> The </w:t>
       </w:r>
+      <w:del w:id="166" w:author="Steven Travers" w:date="2020-12-02T22:30:00Z">
+        <w:r>
+          <w:rPr>
+            <w:sz w:val="24"/>
+            <w:szCs w:val="24"/>
+          </w:rPr>
+          <w:delText>first</w:delText>
+        </w:r>
+      </w:del>
+      <w:r>
+        <w:rPr>
+          <w:sz w:val="24"/>
+          <w:szCs w:val="24"/>
+        </w:rPr>
+        <w:t xml:space="preserve"> </w:t>
+      </w:r>
       <w:del w:id="167" w:author="Steven Travers" w:date="2020-12-02T22:30:00Z">
         <w:r>
           <w:rPr>
             <w:sz w:val="24"/>
             <w:szCs w:val="24"/>
           </w:rPr>
-          <w:delText>first</w:delText>
+          <w:delText xml:space="preserve">four </w:delText>
         </w:r>
       </w:del>
-      <w:r>
-        <w:rPr>
-          <w:sz w:val="24"/>
-          <w:szCs w:val="24"/>
-        </w:rPr>
-        <w:t xml:space="preserve"> </w:t>
-      </w:r>
-      <w:del w:id="168" w:author="Steven Travers" w:date="2020-12-02T22:30:00Z">
-        <w:r>
-          <w:rPr>
-            <w:sz w:val="24"/>
-            <w:szCs w:val="24"/>
-          </w:rPr>
-          <w:delText xml:space="preserve">four </w:delText>
+      <w:ins w:id="168" w:author="Steven Travers" w:date="2020-12-02T22:30:00Z">
+        <w:r>
+          <w:rPr>
+            <w:sz w:val="24"/>
+            <w:szCs w:val="24"/>
+          </w:rPr>
+          <w:t>five</w:t>
+        </w:r>
+        <w:r>
+          <w:rPr>
+            <w:sz w:val="24"/>
+            <w:szCs w:val="24"/>
+          </w:rPr>
+          <w:t xml:space="preserve"> </w:t>
+        </w:r>
+        <w:r>
+          <w:rPr>
+            <w:sz w:val="24"/>
+            <w:szCs w:val="24"/>
+          </w:rPr>
+          <w:t xml:space="preserve">first </w:t>
+        </w:r>
+      </w:ins>
+      <w:r>
+        <w:rPr>
+          <w:sz w:val="24"/>
+          <w:szCs w:val="24"/>
+        </w:rPr>
+        <w:t xml:space="preserve">flowering species had strong and significant relationships between AGDU and FFD. Later flowering species typically had weaker, inconclusive relationships and few were significant. </w:t>
+      </w:r>
+      <w:ins w:id="169" w:author="Steven Travers" w:date="2020-12-02T22:31:00Z">
+        <w:r>
+          <w:rPr>
+            <w:sz w:val="24"/>
+            <w:szCs w:val="24"/>
+          </w:rPr>
+          <w:t xml:space="preserve">Winter temperatures </w:t>
+        </w:r>
+      </w:ins>
+      <w:ins w:id="170" w:author="Steven Travers" w:date="2020-12-02T22:40:00Z">
+        <w:r>
+          <w:rPr>
+            <w:sz w:val="24"/>
+            <w:szCs w:val="24"/>
+          </w:rPr>
+          <w:t>(AGDU) also had indirect effects on flowering time (FFD)</w:t>
+        </w:r>
+      </w:ins>
+      <w:ins w:id="171" w:author="Steven Travers" w:date="2020-12-02T22:31:00Z">
+        <w:r>
+          <w:rPr>
+            <w:sz w:val="24"/>
+            <w:szCs w:val="24"/>
+          </w:rPr>
+          <w:t xml:space="preserve"> </w:t>
+        </w:r>
+      </w:ins>
+      <w:ins w:id="172" w:author="Steven Travers" w:date="2020-12-02T22:40:00Z">
+        <w:r>
+          <w:rPr>
+            <w:sz w:val="24"/>
+            <w:szCs w:val="24"/>
+          </w:rPr>
+          <w:t xml:space="preserve">through intermediary effects on the </w:t>
+        </w:r>
+      </w:ins>
+      <w:ins w:id="173" w:author="Steven Travers" w:date="2020-12-02T22:41:00Z">
+        <w:r>
+          <w:rPr>
+            <w:sz w:val="24"/>
+            <w:szCs w:val="24"/>
+          </w:rPr>
+          <w:t xml:space="preserve">snowpack in March (SPDX) for X species (Table of indirect effects).  </w:t>
+        </w:r>
+      </w:ins>
+      <w:del w:id="174" w:author="Steven Travers" w:date="2020-12-02T22:32:00Z">
+        <w:r>
+          <w:rPr>
+            <w:sz w:val="24"/>
+            <w:szCs w:val="24"/>
+          </w:rPr>
+          <w:delText>The</w:delText>
         </w:r>
       </w:del>
-      <w:ins w:id="169" w:author="Steven Travers" w:date="2020-12-02T22:30:00Z">
-        <w:r>
-          <w:rPr>
-            <w:sz w:val="24"/>
-            <w:szCs w:val="24"/>
-          </w:rPr>
-          <w:t>five</w:t>
-        </w:r>
-        <w:r>
-          <w:rPr>
-            <w:sz w:val="24"/>
-            <w:szCs w:val="24"/>
-          </w:rPr>
-          <w:t xml:space="preserve"> </w:t>
-        </w:r>
-        <w:r>
-          <w:rPr>
-            <w:sz w:val="24"/>
-            <w:szCs w:val="24"/>
-          </w:rPr>
-          <w:t xml:space="preserve">first </w:t>
-        </w:r>
-      </w:ins>
-      <w:r>
-        <w:rPr>
-          <w:sz w:val="24"/>
-          <w:szCs w:val="24"/>
-        </w:rPr>
-        <w:t xml:space="preserve">flowering species had strong and significant relationships between AGDU and FFD. Later flowering species typically had weaker, inconclusive relationships and few were significant. </w:t>
-      </w:r>
-      <w:ins w:id="170" w:author="Steven Travers" w:date="2020-12-02T22:31:00Z">
-        <w:r>
-          <w:rPr>
-            <w:sz w:val="24"/>
-            <w:szCs w:val="24"/>
-          </w:rPr>
-          <w:t xml:space="preserve">Winter temperatures </w:t>
-        </w:r>
-      </w:ins>
-      <w:ins w:id="171" w:author="Steven Travers" w:date="2020-12-02T22:40:00Z">
-        <w:r>
-          <w:rPr>
-            <w:sz w:val="24"/>
-            <w:szCs w:val="24"/>
-          </w:rPr>
-          <w:t>(AGDU) also had indirect effects on flowering time (FFD)</w:t>
-        </w:r>
-      </w:ins>
-      <w:ins w:id="172" w:author="Steven Travers" w:date="2020-12-02T22:31:00Z">
-        <w:r>
-          <w:rPr>
-            <w:sz w:val="24"/>
-            <w:szCs w:val="24"/>
-          </w:rPr>
-          <w:t xml:space="preserve"> </w:t>
-        </w:r>
-      </w:ins>
-      <w:ins w:id="173" w:author="Steven Travers" w:date="2020-12-02T22:40:00Z">
-        <w:r>
-          <w:rPr>
-            <w:sz w:val="24"/>
-            <w:szCs w:val="24"/>
-          </w:rPr>
-          <w:t xml:space="preserve">through intermediary effects on the </w:t>
-        </w:r>
-      </w:ins>
-      <w:ins w:id="174" w:author="Steven Travers" w:date="2020-12-02T22:41:00Z">
-        <w:r>
-          <w:rPr>
-            <w:sz w:val="24"/>
-            <w:szCs w:val="24"/>
-          </w:rPr>
-          <w:t xml:space="preserve">snowpack in March (SPDX) for X species (Table of indirect effects).  </w:t>
-        </w:r>
-      </w:ins>
-      <w:del w:id="175" w:author="Steven Travers" w:date="2020-12-02T22:32:00Z">
-        <w:r>
-          <w:rPr>
-            <w:sz w:val="24"/>
-            <w:szCs w:val="24"/>
-          </w:rPr>
-          <w:delText>The</w:delText>
-        </w:r>
-      </w:del>
-      <w:del w:id="176" w:author="Steven Travers" w:date="2020-12-02T22:37:00Z">
+      <w:del w:id="175" w:author="Steven Travers" w:date="2020-12-02T22:37:00Z">
         <w:r>
           <w:rPr>
             <w:sz w:val="24"/>
@@ -2819,21 +2898,37 @@
         </w:rPr>
         <w:t xml:space="preserve">The relationship between </w:t>
       </w:r>
+      <w:ins w:id="176" w:author="Steven Travers" w:date="2020-12-02T22:42:00Z">
+        <w:r>
+          <w:rPr>
+            <w:sz w:val="24"/>
+            <w:szCs w:val="24"/>
+          </w:rPr>
+          <w:t>snowfall in the winter months (</w:t>
+        </w:r>
+      </w:ins>
+      <w:r>
+        <w:rPr>
+          <w:sz w:val="24"/>
+          <w:szCs w:val="24"/>
+        </w:rPr>
+        <w:t>TSNOW</w:t>
+      </w:r>
       <w:ins w:id="177" w:author="Steven Travers" w:date="2020-12-02T22:42:00Z">
         <w:r>
           <w:rPr>
             <w:sz w:val="24"/>
             <w:szCs w:val="24"/>
           </w:rPr>
-          <w:t>snowfall in the winter months (</w:t>
-        </w:r>
-      </w:ins>
-      <w:r>
-        <w:rPr>
-          <w:sz w:val="24"/>
-          <w:szCs w:val="24"/>
-        </w:rPr>
-        <w:t>TSNOW</w:t>
+          <w:t>)</w:t>
+        </w:r>
+      </w:ins>
+      <w:r>
+        <w:rPr>
+          <w:sz w:val="24"/>
+          <w:szCs w:val="24"/>
+        </w:rPr>
+        <w:t xml:space="preserve"> and </w:t>
       </w:r>
       <w:ins w:id="178" w:author="Steven Travers" w:date="2020-12-02T22:42:00Z">
         <w:r>
@@ -2841,22 +2936,6 @@
             <w:sz w:val="24"/>
             <w:szCs w:val="24"/>
           </w:rPr>
-          <w:t>)</w:t>
-        </w:r>
-      </w:ins>
-      <w:r>
-        <w:rPr>
-          <w:sz w:val="24"/>
-          <w:szCs w:val="24"/>
-        </w:rPr>
-        <w:t xml:space="preserve"> and </w:t>
-      </w:r>
-      <w:ins w:id="179" w:author="Steven Travers" w:date="2020-12-02T22:42:00Z">
-        <w:r>
-          <w:rPr>
-            <w:sz w:val="24"/>
-            <w:szCs w:val="24"/>
-          </w:rPr>
           <w:t>snowpack in March (</w:t>
         </w:r>
       </w:ins>
@@ -2867,7 +2946,7 @@
         </w:rPr>
         <w:t>SPDX</w:t>
       </w:r>
-      <w:ins w:id="180" w:author="Steven Travers" w:date="2020-12-02T22:43:00Z">
+      <w:ins w:id="179" w:author="Steven Travers" w:date="2020-12-02T22:43:00Z">
         <w:r>
           <w:rPr>
             <w:sz w:val="24"/>
@@ -2883,13 +2962,29 @@
         </w:rPr>
         <w:t xml:space="preserve"> </w:t>
       </w:r>
+      <w:del w:id="180" w:author="Steven Travers" w:date="2020-12-02T22:43:00Z">
+        <w:r>
+          <w:rPr>
+            <w:sz w:val="24"/>
+            <w:szCs w:val="24"/>
+          </w:rPr>
+          <w:delText>had a</w:delText>
+        </w:r>
+      </w:del>
+      <w:r>
+        <w:rPr>
+          <w:sz w:val="24"/>
+          <w:szCs w:val="24"/>
+        </w:rPr>
+        <w:t xml:space="preserve"> positive and significant</w:t>
+      </w:r>
       <w:del w:id="181" w:author="Steven Travers" w:date="2020-12-02T22:43:00Z">
         <w:r>
           <w:rPr>
             <w:sz w:val="24"/>
             <w:szCs w:val="24"/>
           </w:rPr>
-          <w:delText>had a</w:delText>
+          <w:delText xml:space="preserve"> regression coefficient</w:delText>
         </w:r>
       </w:del>
       <w:r>
@@ -2897,15 +2992,24 @@
           <w:sz w:val="24"/>
           <w:szCs w:val="24"/>
         </w:rPr>
-        <w:t xml:space="preserve"> positive and significant</w:t>
-      </w:r>
-      <w:del w:id="182" w:author="Steven Travers" w:date="2020-12-02T22:43:00Z">
-        <w:r>
-          <w:rPr>
-            <w:sz w:val="24"/>
-            <w:szCs w:val="24"/>
-          </w:rPr>
-          <w:delText xml:space="preserve"> regression coefficient</w:delText>
+        <w:t xml:space="preserve"> </w:t>
+      </w:r>
+      <w:ins w:id="182" w:author="Steven Travers" w:date="2020-12-02T22:43:00Z">
+        <w:r>
+          <w:rPr>
+            <w:sz w:val="24"/>
+            <w:szCs w:val="24"/>
+          </w:rPr>
+          <w:t xml:space="preserve">for </w:t>
+        </w:r>
+      </w:ins>
+      <w:del w:id="183" w:author="Steven Travers" w:date="2020-12-02T22:43:00Z">
+        <w:r>
+          <w:rPr>
+            <w:sz w:val="24"/>
+            <w:szCs w:val="24"/>
+          </w:rPr>
+          <w:delText>in</w:delText>
         </w:r>
       </w:del>
       <w:r>
@@ -2913,24 +3017,56 @@
           <w:sz w:val="24"/>
           <w:szCs w:val="24"/>
         </w:rPr>
+        <w:t xml:space="preserve"> all species. </w:t>
+      </w:r>
+      <w:ins w:id="184" w:author="Steven Travers" w:date="2020-12-02T22:44:00Z">
+        <w:r>
+          <w:rPr>
+            <w:sz w:val="24"/>
+            <w:szCs w:val="24"/>
+          </w:rPr>
+          <w:t xml:space="preserve"> </w:t>
+        </w:r>
+      </w:ins>
+      <w:r>
+        <w:rPr>
+          <w:sz w:val="24"/>
+          <w:szCs w:val="24"/>
+        </w:rPr>
+        <w:t>TSNOW was expected to be related to SPDX because both describe winter snowfall.</w:t>
+      </w:r>
+      <w:r>
+        <w:rPr>
+          <w:sz w:val="24"/>
+          <w:szCs w:val="24"/>
+        </w:rPr>
         <w:t xml:space="preserve"> </w:t>
       </w:r>
-      <w:ins w:id="183" w:author="Steven Travers" w:date="2020-12-02T22:43:00Z">
-        <w:r>
-          <w:rPr>
-            <w:sz w:val="24"/>
-            <w:szCs w:val="24"/>
-          </w:rPr>
-          <w:t xml:space="preserve">for </w:t>
-        </w:r>
-      </w:ins>
-      <w:del w:id="184" w:author="Steven Travers" w:date="2020-12-02T22:43:00Z">
-        <w:r>
-          <w:rPr>
-            <w:sz w:val="24"/>
-            <w:szCs w:val="24"/>
-          </w:rPr>
-          <w:delText>in</w:delText>
+      <w:ins w:id="185" w:author="Steven Travers" w:date="2020-12-02T22:45:00Z">
+        <w:r>
+          <w:rPr>
+            <w:sz w:val="24"/>
+            <w:szCs w:val="24"/>
+          </w:rPr>
+          <w:t xml:space="preserve">However, </w:t>
+        </w:r>
+      </w:ins>
+      <w:ins w:id="186" w:author="Steven Travers" w:date="2020-12-02T22:46:00Z">
+        <w:r>
+          <w:rPr>
+            <w:sz w:val="24"/>
+            <w:szCs w:val="24"/>
+          </w:rPr>
+          <w:t>only three</w:t>
+        </w:r>
+      </w:ins>
+      <w:del w:id="187" w:author="Steven Travers" w:date="2020-12-02T22:46:00Z">
+        <w:r>
+          <w:rPr>
+            <w:sz w:val="24"/>
+            <w:szCs w:val="24"/>
+          </w:rPr>
+          <w:delText>Four</w:delText>
         </w:r>
       </w:del>
       <w:r>
@@ -2938,56 +3074,24 @@
           <w:sz w:val="24"/>
           <w:szCs w:val="24"/>
         </w:rPr>
-        <w:t xml:space="preserve"> all species. </w:t>
-      </w:r>
-      <w:ins w:id="185" w:author="Steven Travers" w:date="2020-12-02T22:44:00Z">
-        <w:r>
-          <w:rPr>
-            <w:sz w:val="24"/>
-            <w:szCs w:val="24"/>
-          </w:rPr>
-          <w:t xml:space="preserve"> </w:t>
-        </w:r>
-      </w:ins>
-      <w:r>
-        <w:rPr>
-          <w:sz w:val="24"/>
-          <w:szCs w:val="24"/>
-        </w:rPr>
-        <w:t>TSNOW was expected to be related to SPDX because both describe winter snowfall.</w:t>
-      </w:r>
-      <w:r>
-        <w:rPr>
-          <w:sz w:val="24"/>
-          <w:szCs w:val="24"/>
-        </w:rPr>
-        <w:t xml:space="preserve"> </w:t>
-      </w:r>
-      <w:ins w:id="186" w:author="Steven Travers" w:date="2020-12-02T22:45:00Z">
-        <w:r>
-          <w:rPr>
-            <w:sz w:val="24"/>
-            <w:szCs w:val="24"/>
-          </w:rPr>
-          <w:t xml:space="preserve">However, </w:t>
-        </w:r>
-      </w:ins>
-      <w:ins w:id="187" w:author="Steven Travers" w:date="2020-12-02T22:46:00Z">
-        <w:r>
-          <w:rPr>
-            <w:sz w:val="24"/>
-            <w:szCs w:val="24"/>
-          </w:rPr>
-          <w:t>only three</w:t>
-        </w:r>
-      </w:ins>
-      <w:del w:id="188" w:author="Steven Travers" w:date="2020-12-02T22:46:00Z">
-        <w:r>
-          <w:rPr>
-            <w:sz w:val="24"/>
-            <w:szCs w:val="24"/>
-          </w:rPr>
-          <w:delText>Four</w:delText>
+        <w:t xml:space="preserve"> out of the </w:t>
+      </w:r>
+      <w:ins w:id="188" w:author="Steven Travers" w:date="2020-12-02T22:46:00Z">
+        <w:r>
+          <w:rPr>
+            <w:sz w:val="24"/>
+            <w:szCs w:val="24"/>
+          </w:rPr>
+          <w:t>19</w:t>
+        </w:r>
+      </w:ins>
+      <w:del w:id="189" w:author="Steven Travers" w:date="2020-12-02T22:46:00Z">
+        <w:r>
+          <w:rPr>
+            <w:sz w:val="24"/>
+            <w:szCs w:val="24"/>
+          </w:rPr>
+          <w:delText>21</w:delText>
         </w:r>
       </w:del>
       <w:r>
@@ -2995,34 +3099,9 @@
           <w:sz w:val="24"/>
           <w:szCs w:val="24"/>
         </w:rPr>
-        <w:t xml:space="preserve"> out of the </w:t>
-      </w:r>
-      <w:ins w:id="189" w:author="Steven Travers" w:date="2020-12-02T22:46:00Z">
-        <w:r>
-          <w:rPr>
-            <w:sz w:val="24"/>
-            <w:szCs w:val="24"/>
-          </w:rPr>
-          <w:t>19</w:t>
-        </w:r>
-      </w:ins>
-      <w:del w:id="190" w:author="Steven Travers" w:date="2020-12-02T22:46:00Z">
-        <w:r>
-          <w:rPr>
-            <w:sz w:val="24"/>
-            <w:szCs w:val="24"/>
-          </w:rPr>
-          <w:delText>21</w:delText>
-        </w:r>
-      </w:del>
-      <w:r>
-        <w:rPr>
-          <w:sz w:val="24"/>
-          <w:szCs w:val="24"/>
-        </w:rPr>
         <w:t xml:space="preserve"> species had a significant relationship between SPDX and FFD</w:t>
       </w:r>
-      <w:ins w:id="191" w:author="Steven Travers" w:date="2020-12-02T22:47:00Z">
+      <w:ins w:id="190" w:author="Steven Travers" w:date="2020-12-02T22:47:00Z">
         <w:r>
           <w:rPr>
             <w:sz w:val="24"/>
@@ -3031,12 +3110,27 @@
           <w:t>. In one species (</w:t>
         </w:r>
       </w:ins>
-      <w:ins w:id="192" w:author="Steven Travers" w:date="2020-12-02T22:49:00Z">
+      <w:ins w:id="191" w:author="Steven Travers" w:date="2020-12-02T22:49:00Z">
         <w:r>
           <w:rPr>
             <w:i/>
             <w:sz w:val="24"/>
             <w:szCs w:val="24"/>
+            <w:rPrChange w:id="192" w:author="Steven Travers" w:date="2020-12-02T22:50:00Z">
+              <w:rPr>
+                <w:sz w:val="24"/>
+                <w:szCs w:val="24"/>
+              </w:rPr>
+            </w:rPrChange>
+          </w:rPr>
+          <w:t xml:space="preserve">Cypripedium </w:t>
+        </w:r>
+        <w:proofErr w:type="spellStart"/>
+        <w:r>
+          <w:rPr>
+            <w:i/>
+            <w:sz w:val="24"/>
+            <w:szCs w:val="24"/>
             <w:rPrChange w:id="193" w:author="Steven Travers" w:date="2020-12-02T22:50:00Z">
               <w:rPr>
                 <w:sz w:val="24"/>
@@ -3044,9 +3138,10 @@
               </w:rPr>
             </w:rPrChange>
           </w:rPr>
-          <w:t>Cypripedium candidum</w:t>
-        </w:r>
-      </w:ins>
+          <w:t>candidum</w:t>
+        </w:r>
+      </w:ins>
+      <w:proofErr w:type="spellEnd"/>
       <w:ins w:id="194" w:author="Steven Travers" w:date="2020-12-02T22:47:00Z">
         <w:r>
           <w:rPr>
@@ -3165,10 +3260,26 @@
               </w:rPr>
             </w:rPrChange>
           </w:rPr>
-          <w:t>Rosa arkansana</w:t>
-        </w:r>
-      </w:ins>
-      <w:ins w:id="204" w:author="Steven Travers" w:date="2020-12-02T22:48:00Z">
+          <w:t xml:space="preserve">Rosa </w:t>
+        </w:r>
+        <w:proofErr w:type="spellStart"/>
+        <w:r>
+          <w:rPr>
+            <w:i/>
+            <w:sz w:val="24"/>
+            <w:szCs w:val="24"/>
+            <w:rPrChange w:id="204" w:author="Steven Travers" w:date="2020-12-02T22:51:00Z">
+              <w:rPr>
+                <w:sz w:val="24"/>
+                <w:szCs w:val="24"/>
+              </w:rPr>
+            </w:rPrChange>
+          </w:rPr>
+          <w:t>arkansana</w:t>
+        </w:r>
+      </w:ins>
+      <w:proofErr w:type="spellEnd"/>
+      <w:ins w:id="205" w:author="Steven Travers" w:date="2020-12-02T22:48:00Z">
         <w:r>
           <w:rPr>
             <w:sz w:val="24"/>
@@ -3177,7 +3288,7 @@
           <w:t xml:space="preserve">) the coefficient was </w:t>
         </w:r>
       </w:ins>
-      <w:del w:id="205" w:author="Steven Travers" w:date="2020-12-02T22:48:00Z">
+      <w:del w:id="206" w:author="Steven Travers" w:date="2020-12-02T22:48:00Z">
         <w:r>
           <w:rPr>
             <w:sz w:val="24"/>
@@ -3193,7 +3304,7 @@
         </w:rPr>
         <w:t>positive.</w:t>
       </w:r>
-      <w:ins w:id="206" w:author="Steven Travers" w:date="2020-12-02T22:51:00Z">
+      <w:ins w:id="207" w:author="Steven Travers" w:date="2020-12-02T22:51:00Z">
         <w:r>
           <w:rPr>
             <w:sz w:val="24"/>
@@ -3202,7 +3313,7 @@
           <w:t xml:space="preserve"> There were significant indirect effects of TSNOW on FFD through its effects on snowpack in </w:t>
         </w:r>
       </w:ins>
-      <w:ins w:id="207" w:author="Steven Travers" w:date="2020-12-02T22:52:00Z">
+      <w:ins w:id="208" w:author="Steven Travers" w:date="2020-12-02T22:52:00Z">
         <w:r>
           <w:rPr>
             <w:sz w:val="24"/>
@@ -3270,7 +3381,7 @@
       <w:pPr>
         <w:spacing w:line="480" w:lineRule="auto"/>
         <w:rPr>
-          <w:ins w:id="208" w:author="Steven Travers" w:date="2020-12-01T21:07:00Z"/>
+          <w:ins w:id="209" w:author="Steven Travers" w:date="2020-12-01T21:07:00Z"/>
           <w:sz w:val="24"/>
           <w:szCs w:val="24"/>
         </w:rPr>
@@ -3280,7 +3391,7 @@
       <w:pPr>
         <w:spacing w:line="480" w:lineRule="auto"/>
         <w:rPr>
-          <w:ins w:id="209" w:author="Steven Travers" w:date="2020-12-01T21:07:00Z"/>
+          <w:ins w:id="210" w:author="Steven Travers" w:date="2020-12-01T21:07:00Z"/>
           <w:sz w:val="24"/>
           <w:szCs w:val="24"/>
         </w:rPr>
@@ -3291,14 +3402,14 @@
         <w:pStyle w:val="Heading2"/>
         <w:spacing w:line="480" w:lineRule="auto"/>
         <w:rPr>
-          <w:del w:id="210" w:author="Steven Travers" w:date="2020-12-02T22:53:00Z"/>
-          <w:moveTo w:id="211" w:author="Steven Travers" w:date="2020-12-01T21:07:00Z"/>
-          <w:szCs w:val="24"/>
-        </w:rPr>
-      </w:pPr>
-      <w:moveToRangeStart w:id="212" w:author="Steven Travers" w:date="2020-12-01T21:07:00Z" w:name="move57749244"/>
-      <w:moveTo w:id="213" w:author="Steven Travers" w:date="2020-12-01T21:07:00Z">
-        <w:del w:id="214" w:author="Steven Travers" w:date="2020-12-02T22:53:00Z">
+          <w:del w:id="211" w:author="Steven Travers" w:date="2020-12-02T22:53:00Z"/>
+          <w:moveTo w:id="212" w:author="Steven Travers" w:date="2020-12-01T21:07:00Z"/>
+          <w:szCs w:val="24"/>
+        </w:rPr>
+      </w:pPr>
+      <w:moveToRangeStart w:id="213" w:author="Steven Travers" w:date="2020-12-01T21:07:00Z" w:name="move57749244"/>
+      <w:moveTo w:id="214" w:author="Steven Travers" w:date="2020-12-01T21:07:00Z">
+        <w:del w:id="215" w:author="Steven Travers" w:date="2020-12-02T22:53:00Z">
           <w:r>
             <w:rPr>
               <w:szCs w:val="24"/>
@@ -3313,14 +3424,14 @@
       <w:pPr>
         <w:spacing w:line="480" w:lineRule="auto"/>
         <w:rPr>
-          <w:del w:id="215" w:author="Steven Travers" w:date="2020-12-02T22:53:00Z"/>
-          <w:moveTo w:id="216" w:author="Steven Travers" w:date="2020-12-01T21:07:00Z"/>
-          <w:sz w:val="24"/>
-          <w:szCs w:val="24"/>
-        </w:rPr>
-      </w:pPr>
-      <w:moveTo w:id="217" w:author="Steven Travers" w:date="2020-12-01T21:07:00Z">
-        <w:del w:id="218" w:author="Steven Travers" w:date="2020-12-02T22:53:00Z">
+          <w:del w:id="216" w:author="Steven Travers" w:date="2020-12-02T22:53:00Z"/>
+          <w:moveTo w:id="217" w:author="Steven Travers" w:date="2020-12-01T21:07:00Z"/>
+          <w:sz w:val="24"/>
+          <w:szCs w:val="24"/>
+        </w:rPr>
+      </w:pPr>
+      <w:moveTo w:id="218" w:author="Steven Travers" w:date="2020-12-01T21:07:00Z">
+        <w:del w:id="219" w:author="Steven Travers" w:date="2020-12-02T22:53:00Z">
           <w:r>
             <w:rPr>
               <w:sz w:val="24"/>
@@ -3331,7 +3442,7 @@
         </w:del>
       </w:moveTo>
     </w:p>
-    <w:moveToRangeEnd w:id="212"/>
+    <w:moveToRangeEnd w:id="213"/>
     <w:p>
       <w:pPr>
         <w:spacing w:line="480" w:lineRule="auto"/>
@@ -3719,7 +3830,7 @@
         </w:numPr>
         <w:spacing w:after="0" w:line="480" w:lineRule="auto"/>
         <w:rPr>
-          <w:ins w:id="219" w:author="Steven Travers" w:date="2020-12-02T21:59:00Z"/>
+          <w:ins w:id="220" w:author="Steven Travers" w:date="2020-12-02T21:59:00Z"/>
           <w:sz w:val="24"/>
           <w:szCs w:val="24"/>
         </w:rPr>
@@ -3755,7 +3866,7 @@
           <w:szCs w:val="24"/>
         </w:rPr>
       </w:pPr>
-      <w:commentRangeStart w:id="220"/>
+      <w:commentRangeStart w:id="221"/>
       <w:r>
         <w:rPr>
           <w:sz w:val="24"/>
@@ -3764,12 +3875,12 @@
         <w:lastRenderedPageBreak/>
         <w:t>Table 1</w:t>
       </w:r>
-      <w:commentRangeEnd w:id="220"/>
+      <w:commentRangeEnd w:id="221"/>
       <w:r>
         <w:rPr>
           <w:rStyle w:val="CommentReference"/>
         </w:rPr>
-        <w:commentReference w:id="220"/>
+        <w:commentReference w:id="221"/>
       </w:r>
       <w:r>
         <w:rPr>
@@ -4032,8 +4143,19 @@
                 <w:sz w:val="24"/>
                 <w:szCs w:val="24"/>
               </w:rPr>
-              <w:t>Ranunculus rhomboides</w:t>
-            </w:r>
+              <w:t xml:space="preserve">Ranunculus </w:t>
+            </w:r>
+            <w:proofErr w:type="spellStart"/>
+            <w:r>
+              <w:rPr>
+                <w:i/>
+                <w:iCs/>
+                <w:sz w:val="24"/>
+                <w:szCs w:val="24"/>
+              </w:rPr>
+              <w:t>rhomboides</w:t>
+            </w:r>
+            <w:proofErr w:type="spellEnd"/>
           </w:p>
         </w:tc>
         <w:tc>
@@ -4247,6 +4369,7 @@
                 <w:szCs w:val="24"/>
               </w:rPr>
             </w:pPr>
+            <w:proofErr w:type="spellStart"/>
             <w:r>
               <w:rPr>
                 <w:i/>
@@ -4254,8 +4377,29 @@
                 <w:sz w:val="24"/>
                 <w:szCs w:val="24"/>
               </w:rPr>
-              <w:t>Cerastium arvense</w:t>
-            </w:r>
+              <w:t>Cerastium</w:t>
+            </w:r>
+            <w:proofErr w:type="spellEnd"/>
+            <w:r>
+              <w:rPr>
+                <w:i/>
+                <w:iCs/>
+                <w:sz w:val="24"/>
+                <w:szCs w:val="24"/>
+              </w:rPr>
+              <w:t xml:space="preserve"> </w:t>
+            </w:r>
+            <w:proofErr w:type="spellStart"/>
+            <w:r>
+              <w:rPr>
+                <w:i/>
+                <w:iCs/>
+                <w:sz w:val="24"/>
+                <w:szCs w:val="24"/>
+              </w:rPr>
+              <w:t>arvense</w:t>
+            </w:r>
+            <w:proofErr w:type="spellEnd"/>
           </w:p>
         </w:tc>
         <w:tc>
@@ -4365,8 +4509,19 @@
                 <w:sz w:val="24"/>
                 <w:szCs w:val="24"/>
               </w:rPr>
-              <w:t>Ranunculus abortivus</w:t>
-            </w:r>
+              <w:t xml:space="preserve">Ranunculus </w:t>
+            </w:r>
+            <w:proofErr w:type="spellStart"/>
+            <w:r>
+              <w:rPr>
+                <w:i/>
+                <w:iCs/>
+                <w:sz w:val="24"/>
+                <w:szCs w:val="24"/>
+              </w:rPr>
+              <w:t>abortivus</w:t>
+            </w:r>
+            <w:proofErr w:type="spellEnd"/>
           </w:p>
         </w:tc>
         <w:tc>
@@ -4476,8 +4631,19 @@
                 <w:sz w:val="24"/>
                 <w:szCs w:val="24"/>
               </w:rPr>
-              <w:t>Oxalis violacea</w:t>
-            </w:r>
+              <w:t xml:space="preserve">Oxalis </w:t>
+            </w:r>
+            <w:proofErr w:type="spellStart"/>
+            <w:r>
+              <w:rPr>
+                <w:i/>
+                <w:iCs/>
+                <w:sz w:val="24"/>
+                <w:szCs w:val="24"/>
+              </w:rPr>
+              <w:t>violacea</w:t>
+            </w:r>
+            <w:proofErr w:type="spellEnd"/>
           </w:p>
         </w:tc>
         <w:tc>
@@ -4698,8 +4864,19 @@
                 <w:sz w:val="24"/>
                 <w:szCs w:val="24"/>
               </w:rPr>
-              <w:t>Lithospermum canescens</w:t>
-            </w:r>
+              <w:t xml:space="preserve">Lithospermum </w:t>
+            </w:r>
+            <w:proofErr w:type="spellStart"/>
+            <w:r>
+              <w:rPr>
+                <w:i/>
+                <w:iCs/>
+                <w:sz w:val="24"/>
+                <w:szCs w:val="24"/>
+              </w:rPr>
+              <w:t>canescens</w:t>
+            </w:r>
+            <w:proofErr w:type="spellEnd"/>
           </w:p>
         </w:tc>
         <w:tc>
@@ -4809,8 +4986,19 @@
                 <w:sz w:val="24"/>
                 <w:szCs w:val="24"/>
               </w:rPr>
-              <w:t>Trillium cernuum</w:t>
-            </w:r>
+              <w:t xml:space="preserve">Trillium </w:t>
+            </w:r>
+            <w:proofErr w:type="spellStart"/>
+            <w:r>
+              <w:rPr>
+                <w:i/>
+                <w:iCs/>
+                <w:sz w:val="24"/>
+                <w:szCs w:val="24"/>
+              </w:rPr>
+              <w:t>cernuum</w:t>
+            </w:r>
+            <w:proofErr w:type="spellEnd"/>
           </w:p>
         </w:tc>
         <w:tc>
@@ -4920,8 +5108,19 @@
                 <w:sz w:val="24"/>
                 <w:szCs w:val="24"/>
               </w:rPr>
-              <w:t>Lithospermum incisum</w:t>
-            </w:r>
+              <w:t xml:space="preserve">Lithospermum </w:t>
+            </w:r>
+            <w:proofErr w:type="spellStart"/>
+            <w:r>
+              <w:rPr>
+                <w:i/>
+                <w:iCs/>
+                <w:sz w:val="24"/>
+                <w:szCs w:val="24"/>
+              </w:rPr>
+              <w:t>incisum</w:t>
+            </w:r>
+            <w:proofErr w:type="spellEnd"/>
           </w:p>
         </w:tc>
         <w:tc>
@@ -5024,6 +5223,7 @@
                 <w:szCs w:val="24"/>
               </w:rPr>
             </w:pPr>
+            <w:proofErr w:type="spellStart"/>
             <w:r>
               <w:rPr>
                 <w:i/>
@@ -5031,7 +5231,17 @@
                 <w:sz w:val="24"/>
                 <w:szCs w:val="24"/>
               </w:rPr>
-              <w:t>Pedicularis canadensis</w:t>
+              <w:t>Pedicularis</w:t>
+            </w:r>
+            <w:proofErr w:type="spellEnd"/>
+            <w:r>
+              <w:rPr>
+                <w:i/>
+                <w:iCs/>
+                <w:sz w:val="24"/>
+                <w:szCs w:val="24"/>
+              </w:rPr>
+              <w:t xml:space="preserve"> canadensis</w:t>
             </w:r>
           </w:p>
         </w:tc>
@@ -5135,6 +5345,7 @@
                 <w:szCs w:val="24"/>
               </w:rPr>
             </w:pPr>
+            <w:proofErr w:type="spellStart"/>
             <w:r>
               <w:rPr>
                 <w:i/>
@@ -5142,8 +5353,29 @@
                 <w:sz w:val="24"/>
                 <w:szCs w:val="24"/>
               </w:rPr>
-              <w:t>Zizia aurea</w:t>
-            </w:r>
+              <w:t>Zizia</w:t>
+            </w:r>
+            <w:proofErr w:type="spellEnd"/>
+            <w:r>
+              <w:rPr>
+                <w:i/>
+                <w:iCs/>
+                <w:sz w:val="24"/>
+                <w:szCs w:val="24"/>
+              </w:rPr>
+              <w:t xml:space="preserve"> </w:t>
+            </w:r>
+            <w:proofErr w:type="spellStart"/>
+            <w:r>
+              <w:rPr>
+                <w:i/>
+                <w:iCs/>
+                <w:sz w:val="24"/>
+                <w:szCs w:val="24"/>
+              </w:rPr>
+              <w:t>aurea</w:t>
+            </w:r>
+            <w:proofErr w:type="spellEnd"/>
           </w:p>
         </w:tc>
         <w:tc>
@@ -5364,8 +5596,19 @@
                 <w:sz w:val="24"/>
                 <w:szCs w:val="24"/>
               </w:rPr>
-              <w:t>Cypripedium candidum</w:t>
-            </w:r>
+              <w:t xml:space="preserve">Cypripedium </w:t>
+            </w:r>
+            <w:proofErr w:type="spellStart"/>
+            <w:r>
+              <w:rPr>
+                <w:i/>
+                <w:iCs/>
+                <w:sz w:val="24"/>
+                <w:szCs w:val="24"/>
+              </w:rPr>
+              <w:t>candidum</w:t>
+            </w:r>
+            <w:proofErr w:type="spellEnd"/>
           </w:p>
         </w:tc>
         <w:tc>
@@ -5690,6 +5933,7 @@
                 <w:szCs w:val="24"/>
               </w:rPr>
             </w:pPr>
+            <w:proofErr w:type="spellStart"/>
             <w:r>
               <w:rPr>
                 <w:i/>
@@ -5697,8 +5941,29 @@
                 <w:sz w:val="24"/>
                 <w:szCs w:val="24"/>
               </w:rPr>
-              <w:t>Oxytre lambe</w:t>
-            </w:r>
+              <w:t>Oxytre</w:t>
+            </w:r>
+            <w:proofErr w:type="spellEnd"/>
+            <w:r>
+              <w:rPr>
+                <w:i/>
+                <w:iCs/>
+                <w:sz w:val="24"/>
+                <w:szCs w:val="24"/>
+              </w:rPr>
+              <w:t xml:space="preserve"> </w:t>
+            </w:r>
+            <w:proofErr w:type="spellStart"/>
+            <w:r>
+              <w:rPr>
+                <w:i/>
+                <w:iCs/>
+                <w:sz w:val="24"/>
+                <w:szCs w:val="24"/>
+              </w:rPr>
+              <w:t>lambe</w:t>
+            </w:r>
+            <w:proofErr w:type="spellEnd"/>
           </w:p>
         </w:tc>
         <w:tc>
@@ -5809,8 +6074,19 @@
                 <w:szCs w:val="24"/>
               </w:rPr>
               <w:lastRenderedPageBreak/>
-              <w:t>Rosa arkansana</w:t>
-            </w:r>
+              <w:t xml:space="preserve">Rosa </w:t>
+            </w:r>
+            <w:proofErr w:type="spellStart"/>
+            <w:r>
+              <w:rPr>
+                <w:i/>
+                <w:iCs/>
+                <w:sz w:val="24"/>
+                <w:szCs w:val="24"/>
+              </w:rPr>
+              <w:t>arkansana</w:t>
+            </w:r>
+            <w:proofErr w:type="spellEnd"/>
           </w:p>
         </w:tc>
         <w:tc>
@@ -6031,8 +6307,19 @@
                 <w:sz w:val="24"/>
                 <w:szCs w:val="24"/>
               </w:rPr>
-              <w:t>Penstemon gracilis</w:t>
-            </w:r>
+              <w:t xml:space="preserve">Penstemon </w:t>
+            </w:r>
+            <w:proofErr w:type="spellStart"/>
+            <w:r>
+              <w:rPr>
+                <w:i/>
+                <w:iCs/>
+                <w:sz w:val="24"/>
+                <w:szCs w:val="24"/>
+              </w:rPr>
+              <w:t>gracilis</w:t>
+            </w:r>
+            <w:proofErr w:type="spellEnd"/>
           </w:p>
         </w:tc>
         <w:tc>
@@ -6364,8 +6651,19 @@
                 <w:sz w:val="24"/>
                 <w:szCs w:val="24"/>
               </w:rPr>
-              <w:t>Amorpha canescens</w:t>
-            </w:r>
+              <w:t xml:space="preserve">Amorpha </w:t>
+            </w:r>
+            <w:proofErr w:type="spellStart"/>
+            <w:r>
+              <w:rPr>
+                <w:i/>
+                <w:iCs/>
+                <w:sz w:val="24"/>
+                <w:szCs w:val="24"/>
+              </w:rPr>
+              <w:t>canescens</w:t>
+            </w:r>
+            <w:proofErr w:type="spellEnd"/>
           </w:p>
         </w:tc>
         <w:tc>
@@ -6475,8 +6773,19 @@
                 <w:sz w:val="24"/>
                 <w:szCs w:val="24"/>
               </w:rPr>
-              <w:t>Oenothera nuttallii</w:t>
-            </w:r>
+              <w:t xml:space="preserve">Oenothera </w:t>
+            </w:r>
+            <w:proofErr w:type="spellStart"/>
+            <w:r>
+              <w:rPr>
+                <w:i/>
+                <w:iCs/>
+                <w:sz w:val="24"/>
+                <w:szCs w:val="24"/>
+              </w:rPr>
+              <w:t>nuttallii</w:t>
+            </w:r>
+            <w:proofErr w:type="spellEnd"/>
           </w:p>
         </w:tc>
         <w:tc>
@@ -6583,16 +6892,16 @@
     <w:p>
       <w:pPr>
         <w:rPr>
-          <w:del w:id="221" w:author="Steven Travers" w:date="2020-12-02T22:01:00Z"/>
-          <w:sz w:val="24"/>
-          <w:szCs w:val="24"/>
-          <w:rPrChange w:id="222" w:author="Steven Travers" w:date="2020-12-02T22:00:00Z">
+          <w:del w:id="222" w:author="Steven Travers" w:date="2020-12-02T22:01:00Z"/>
+          <w:sz w:val="24"/>
+          <w:szCs w:val="24"/>
+          <w:rPrChange w:id="223" w:author="Steven Travers" w:date="2020-12-02T22:00:00Z">
             <w:rPr>
-              <w:del w:id="223" w:author="Steven Travers" w:date="2020-12-02T22:01:00Z"/>
+              <w:del w:id="224" w:author="Steven Travers" w:date="2020-12-02T22:01:00Z"/>
             </w:rPr>
           </w:rPrChange>
         </w:rPr>
-        <w:pPrChange w:id="224" w:author="Steven Travers" w:date="2020-12-02T21:59:00Z">
+        <w:pPrChange w:id="225" w:author="Steven Travers" w:date="2020-12-02T21:59:00Z">
           <w:pPr>
             <w:pStyle w:val="ListParagraph"/>
             <w:numPr>
@@ -6608,7 +6917,7 @@
       <w:pPr>
         <w:jc w:val="center"/>
         <w:rPr>
-          <w:ins w:id="225" w:author="Steven Travers" w:date="2020-12-02T22:02:00Z"/>
+          <w:ins w:id="226" w:author="Steven Travers" w:date="2020-12-02T22:02:00Z"/>
           <w:sz w:val="24"/>
           <w:szCs w:val="24"/>
         </w:rPr>
@@ -6621,11 +6930,11 @@
         </w:tabs>
         <w:jc w:val="center"/>
         <w:rPr>
-          <w:ins w:id="226" w:author="Steven Travers" w:date="2020-12-02T22:02:00Z"/>
-          <w:sz w:val="24"/>
-          <w:szCs w:val="24"/>
-        </w:rPr>
-        <w:pPrChange w:id="227" w:author="Steven Travers" w:date="2020-12-02T22:02:00Z">
+          <w:ins w:id="227" w:author="Steven Travers" w:date="2020-12-02T22:02:00Z"/>
+          <w:sz w:val="24"/>
+          <w:szCs w:val="24"/>
+        </w:rPr>
+        <w:pPrChange w:id="228" w:author="Steven Travers" w:date="2020-12-02T22:02:00Z">
           <w:pPr>
             <w:tabs>
               <w:tab w:val="left" w:pos="810"/>
@@ -6633,7 +6942,7 @@
           </w:pPr>
         </w:pPrChange>
       </w:pPr>
-      <w:ins w:id="228" w:author="Steven Travers" w:date="2020-12-02T22:02:00Z">
+      <w:ins w:id="229" w:author="Steven Travers" w:date="2020-12-02T22:02:00Z">
         <w:r>
           <w:rPr>
             <w:sz w:val="24"/>
@@ -6650,11 +6959,11 @@
         </w:tabs>
         <w:jc w:val="center"/>
         <w:rPr>
-          <w:ins w:id="229" w:author="Steven Travers" w:date="2020-12-02T22:02:00Z"/>
-          <w:sz w:val="24"/>
-          <w:szCs w:val="24"/>
-        </w:rPr>
-        <w:pPrChange w:id="230" w:author="Steven Travers" w:date="2020-12-02T22:02:00Z">
+          <w:ins w:id="230" w:author="Steven Travers" w:date="2020-12-02T22:02:00Z"/>
+          <w:sz w:val="24"/>
+          <w:szCs w:val="24"/>
+        </w:rPr>
+        <w:pPrChange w:id="231" w:author="Steven Travers" w:date="2020-12-02T22:02:00Z">
           <w:pPr>
             <w:tabs>
               <w:tab w:val="left" w:pos="810"/>
@@ -6669,23 +6978,1044 @@
           <w:tab w:val="left" w:pos="810"/>
         </w:tabs>
         <w:rPr>
-          <w:ins w:id="231" w:author="Steven Travers" w:date="2020-12-02T22:02:00Z"/>
-          <w:sz w:val="24"/>
-          <w:szCs w:val="24"/>
-        </w:rPr>
-        <w:pPrChange w:id="232" w:author="Steven Travers" w:date="2020-12-02T22:02:00Z">
+          <w:ins w:id="232" w:author="Steven Travers" w:date="2020-12-02T22:02:00Z"/>
+          <w:sz w:val="24"/>
+          <w:szCs w:val="24"/>
+        </w:rPr>
+        <w:pPrChange w:id="233" w:author="Steven Travers" w:date="2020-12-02T22:02:00Z">
           <w:pPr>
             <w:jc w:val="center"/>
           </w:pPr>
         </w:pPrChange>
       </w:pPr>
-      <w:ins w:id="233" w:author="Steven Travers" w:date="2020-12-02T22:02:00Z">
-        <w:r>
-          <w:rPr>
-            <w:sz w:val="24"/>
-            <w:szCs w:val="24"/>
-          </w:rPr>
-          <w:t>Figure 1. Box plots of the first flowering day (FFD) of 24 plant species from the Bluestem Prairie reserve in Clay county, MN. Observations were made between 1942-1961 and 2012-2020.  Box plots indicate distribution quartiles and standard error bars. The species codes are as follows:A=Anemo paten;B=Ranun rhomb;C=Calth palus;D=Ceras arven;E=Ranun abort;F=Oxali viola;G=Sisyr angus;H=Litho canes;I=Trill cernu;J=Litho incis;K=Pedic canad;L=Zizia aurea;M=Vicia ameri;N=Cypri candi;O=Achil mille;P=Anemo canad;Q=Oxytr lambe;R=Rosa arkan;S=Penst grand;T=Penst graci;U=Campa rotun;V=Zigad elega;W=Amorp canes;X=Oenot nutta.</w:t>
+      <w:ins w:id="234" w:author="Steven Travers" w:date="2020-12-02T22:02:00Z">
+        <w:r>
+          <w:rPr>
+            <w:sz w:val="24"/>
+            <w:szCs w:val="24"/>
+          </w:rPr>
+          <w:t>Figure 1. Box plots of the first flowering day (FFD) of 24 plant species from the Bluestem Prairie reserve in Clay county, MN. Observations were made between 1942-1961 and 2012-2020.  Box plots indicate distribution quartiles and standard error bars. The species codes are as follows:</w:t>
+        </w:r>
+        <w:del w:id="235" w:author="Emma Chandler" w:date="2020-12-04T09:31:00Z">
+          <w:r>
+            <w:rPr>
+              <w:sz w:val="24"/>
+              <w:szCs w:val="24"/>
+            </w:rPr>
+            <w:delText>A=Anemo paten</w:delText>
+          </w:r>
+        </w:del>
+        <w:r>
+          <w:rPr>
+            <w:sz w:val="24"/>
+            <w:szCs w:val="24"/>
+          </w:rPr>
+          <w:t>;</w:t>
+        </w:r>
+      </w:ins>
+      <w:ins w:id="236" w:author="Emma Chandler" w:date="2020-12-04T09:31:00Z">
+        <w:r>
+          <w:rPr>
+            <w:sz w:val="24"/>
+            <w:szCs w:val="24"/>
+          </w:rPr>
+          <w:t>A</w:t>
+        </w:r>
+      </w:ins>
+      <w:ins w:id="237" w:author="Steven Travers" w:date="2020-12-02T22:02:00Z">
+        <w:del w:id="238" w:author="Emma Chandler" w:date="2020-12-04T09:31:00Z">
+          <w:r>
+            <w:rPr>
+              <w:sz w:val="24"/>
+              <w:szCs w:val="24"/>
+            </w:rPr>
+            <w:delText>B</w:delText>
+          </w:r>
+        </w:del>
+        <w:r>
+          <w:rPr>
+            <w:sz w:val="24"/>
+            <w:szCs w:val="24"/>
+          </w:rPr>
+          <w:t>=</w:t>
+        </w:r>
+        <w:proofErr w:type="spellStart"/>
+        <w:r>
+          <w:rPr>
+            <w:sz w:val="24"/>
+            <w:szCs w:val="24"/>
+          </w:rPr>
+          <w:t>Ranun</w:t>
+        </w:r>
+        <w:proofErr w:type="spellEnd"/>
+        <w:r>
+          <w:rPr>
+            <w:sz w:val="24"/>
+            <w:szCs w:val="24"/>
+          </w:rPr>
+          <w:t xml:space="preserve"> </w:t>
+        </w:r>
+        <w:proofErr w:type="spellStart"/>
+        <w:r>
+          <w:rPr>
+            <w:sz w:val="24"/>
+            <w:szCs w:val="24"/>
+          </w:rPr>
+          <w:t>rhomb;</w:t>
+        </w:r>
+        <w:del w:id="239" w:author="Emma Chandler" w:date="2020-12-04T09:31:00Z">
+          <w:r>
+            <w:rPr>
+              <w:sz w:val="24"/>
+              <w:szCs w:val="24"/>
+            </w:rPr>
+            <w:delText>C=Calth palus;</w:delText>
+          </w:r>
+        </w:del>
+      </w:ins>
+      <w:ins w:id="240" w:author="Emma Chandler" w:date="2020-12-04T09:31:00Z">
+        <w:r>
+          <w:rPr>
+            <w:sz w:val="24"/>
+            <w:szCs w:val="24"/>
+          </w:rPr>
+          <w:t>B</w:t>
+        </w:r>
+      </w:ins>
+      <w:proofErr w:type="spellEnd"/>
+      <w:ins w:id="241" w:author="Steven Travers" w:date="2020-12-02T22:02:00Z">
+        <w:del w:id="242" w:author="Emma Chandler" w:date="2020-12-04T09:31:00Z">
+          <w:r>
+            <w:rPr>
+              <w:sz w:val="24"/>
+              <w:szCs w:val="24"/>
+            </w:rPr>
+            <w:delText>D</w:delText>
+          </w:r>
+        </w:del>
+        <w:r>
+          <w:rPr>
+            <w:sz w:val="24"/>
+            <w:szCs w:val="24"/>
+          </w:rPr>
+          <w:t xml:space="preserve">=Ceras </w:t>
+        </w:r>
+        <w:proofErr w:type="spellStart"/>
+        <w:r>
+          <w:rPr>
+            <w:sz w:val="24"/>
+            <w:szCs w:val="24"/>
+          </w:rPr>
+          <w:t>arven;</w:t>
+        </w:r>
+      </w:ins>
+      <w:ins w:id="243" w:author="Emma Chandler" w:date="2020-12-04T09:31:00Z">
+        <w:r>
+          <w:rPr>
+            <w:sz w:val="24"/>
+            <w:szCs w:val="24"/>
+          </w:rPr>
+          <w:t>C</w:t>
+        </w:r>
+      </w:ins>
+      <w:proofErr w:type="spellEnd"/>
+      <w:ins w:id="244" w:author="Steven Travers" w:date="2020-12-02T22:02:00Z">
+        <w:del w:id="245" w:author="Emma Chandler" w:date="2020-12-04T09:31:00Z">
+          <w:r>
+            <w:rPr>
+              <w:sz w:val="24"/>
+              <w:szCs w:val="24"/>
+            </w:rPr>
+            <w:delText>E</w:delText>
+          </w:r>
+        </w:del>
+        <w:r>
+          <w:rPr>
+            <w:sz w:val="24"/>
+            <w:szCs w:val="24"/>
+          </w:rPr>
+          <w:t>=</w:t>
+        </w:r>
+        <w:proofErr w:type="spellStart"/>
+        <w:r>
+          <w:rPr>
+            <w:sz w:val="24"/>
+            <w:szCs w:val="24"/>
+          </w:rPr>
+          <w:t>Ranun</w:t>
+        </w:r>
+        <w:proofErr w:type="spellEnd"/>
+        <w:r>
+          <w:rPr>
+            <w:sz w:val="24"/>
+            <w:szCs w:val="24"/>
+          </w:rPr>
+          <w:t xml:space="preserve"> </w:t>
+        </w:r>
+        <w:proofErr w:type="spellStart"/>
+        <w:r>
+          <w:rPr>
+            <w:sz w:val="24"/>
+            <w:szCs w:val="24"/>
+          </w:rPr>
+          <w:t>abort;</w:t>
+        </w:r>
+      </w:ins>
+      <w:ins w:id="246" w:author="Emma Chandler" w:date="2020-12-04T09:31:00Z">
+        <w:r>
+          <w:rPr>
+            <w:sz w:val="24"/>
+            <w:szCs w:val="24"/>
+          </w:rPr>
+          <w:t>D</w:t>
+        </w:r>
+      </w:ins>
+      <w:proofErr w:type="spellEnd"/>
+      <w:ins w:id="247" w:author="Steven Travers" w:date="2020-12-02T22:02:00Z">
+        <w:del w:id="248" w:author="Emma Chandler" w:date="2020-12-04T09:31:00Z">
+          <w:r>
+            <w:rPr>
+              <w:sz w:val="24"/>
+              <w:szCs w:val="24"/>
+            </w:rPr>
+            <w:delText>F</w:delText>
+          </w:r>
+        </w:del>
+        <w:r>
+          <w:rPr>
+            <w:sz w:val="24"/>
+            <w:szCs w:val="24"/>
+          </w:rPr>
+          <w:t>=</w:t>
+        </w:r>
+        <w:proofErr w:type="spellStart"/>
+        <w:r>
+          <w:rPr>
+            <w:sz w:val="24"/>
+            <w:szCs w:val="24"/>
+          </w:rPr>
+          <w:t>Oxali</w:t>
+        </w:r>
+        <w:proofErr w:type="spellEnd"/>
+        <w:r>
+          <w:rPr>
+            <w:sz w:val="24"/>
+            <w:szCs w:val="24"/>
+          </w:rPr>
+          <w:t xml:space="preserve"> </w:t>
+        </w:r>
+        <w:proofErr w:type="spellStart"/>
+        <w:r>
+          <w:rPr>
+            <w:sz w:val="24"/>
+            <w:szCs w:val="24"/>
+          </w:rPr>
+          <w:t>viola;</w:t>
+        </w:r>
+      </w:ins>
+      <w:ins w:id="249" w:author="Emma Chandler" w:date="2020-12-04T09:32:00Z">
+        <w:r>
+          <w:rPr>
+            <w:sz w:val="24"/>
+            <w:szCs w:val="24"/>
+          </w:rPr>
+          <w:t>E</w:t>
+        </w:r>
+      </w:ins>
+      <w:proofErr w:type="spellEnd"/>
+      <w:ins w:id="250" w:author="Steven Travers" w:date="2020-12-02T22:02:00Z">
+        <w:del w:id="251" w:author="Emma Chandler" w:date="2020-12-04T09:32:00Z">
+          <w:r>
+            <w:rPr>
+              <w:sz w:val="24"/>
+              <w:szCs w:val="24"/>
+            </w:rPr>
+            <w:delText>G</w:delText>
+          </w:r>
+        </w:del>
+        <w:r>
+          <w:rPr>
+            <w:sz w:val="24"/>
+            <w:szCs w:val="24"/>
+          </w:rPr>
+          <w:t>=</w:t>
+        </w:r>
+        <w:proofErr w:type="spellStart"/>
+        <w:r>
+          <w:rPr>
+            <w:sz w:val="24"/>
+            <w:szCs w:val="24"/>
+          </w:rPr>
+          <w:t>Sisyr</w:t>
+        </w:r>
+        <w:proofErr w:type="spellEnd"/>
+        <w:r>
+          <w:rPr>
+            <w:sz w:val="24"/>
+            <w:szCs w:val="24"/>
+          </w:rPr>
+          <w:t xml:space="preserve"> angus;</w:t>
+        </w:r>
+      </w:ins>
+      <w:ins w:id="252" w:author="Emma Chandler" w:date="2020-12-04T09:31:00Z">
+        <w:r>
+          <w:rPr>
+            <w:sz w:val="24"/>
+            <w:szCs w:val="24"/>
+          </w:rPr>
+          <w:t xml:space="preserve"> </w:t>
+        </w:r>
+      </w:ins>
+      <w:ins w:id="253" w:author="Steven Travers" w:date="2020-12-02T22:02:00Z">
+        <w:del w:id="254" w:author="Emma Chandler" w:date="2020-12-04T09:31:00Z">
+          <w:r>
+            <w:rPr>
+              <w:sz w:val="24"/>
+              <w:szCs w:val="24"/>
+            </w:rPr>
+            <w:delText>H=Litho canes;</w:delText>
+          </w:r>
+        </w:del>
+      </w:ins>
+      <w:ins w:id="255" w:author="Emma Chandler" w:date="2020-12-04T09:32:00Z">
+        <w:r>
+          <w:rPr>
+            <w:sz w:val="24"/>
+            <w:szCs w:val="24"/>
+          </w:rPr>
+          <w:t>F</w:t>
+        </w:r>
+      </w:ins>
+      <w:ins w:id="256" w:author="Steven Travers" w:date="2020-12-02T22:02:00Z">
+        <w:del w:id="257" w:author="Emma Chandler" w:date="2020-12-04T09:32:00Z">
+          <w:r>
+            <w:rPr>
+              <w:sz w:val="24"/>
+              <w:szCs w:val="24"/>
+            </w:rPr>
+            <w:delText>I</w:delText>
+          </w:r>
+        </w:del>
+        <w:r>
+          <w:rPr>
+            <w:sz w:val="24"/>
+            <w:szCs w:val="24"/>
+          </w:rPr>
+          <w:t xml:space="preserve">=Trill </w:t>
+        </w:r>
+        <w:proofErr w:type="spellStart"/>
+        <w:r>
+          <w:rPr>
+            <w:sz w:val="24"/>
+            <w:szCs w:val="24"/>
+          </w:rPr>
+          <w:t>cernu;</w:t>
+        </w:r>
+      </w:ins>
+      <w:ins w:id="258" w:author="Emma Chandler" w:date="2020-12-04T09:32:00Z">
+        <w:r>
+          <w:rPr>
+            <w:sz w:val="24"/>
+            <w:szCs w:val="24"/>
+          </w:rPr>
+          <w:t>G</w:t>
+        </w:r>
+      </w:ins>
+      <w:proofErr w:type="spellEnd"/>
+      <w:ins w:id="259" w:author="Steven Travers" w:date="2020-12-02T22:02:00Z">
+        <w:del w:id="260" w:author="Emma Chandler" w:date="2020-12-04T09:32:00Z">
+          <w:r>
+            <w:rPr>
+              <w:sz w:val="24"/>
+              <w:szCs w:val="24"/>
+            </w:rPr>
+            <w:delText>J</w:delText>
+          </w:r>
+        </w:del>
+        <w:r>
+          <w:rPr>
+            <w:sz w:val="24"/>
+            <w:szCs w:val="24"/>
+          </w:rPr>
+          <w:t>=</w:t>
+        </w:r>
+        <w:proofErr w:type="spellStart"/>
+        <w:r>
+          <w:rPr>
+            <w:sz w:val="24"/>
+            <w:szCs w:val="24"/>
+          </w:rPr>
+          <w:t>Litho</w:t>
+        </w:r>
+        <w:proofErr w:type="spellEnd"/>
+        <w:r>
+          <w:rPr>
+            <w:sz w:val="24"/>
+            <w:szCs w:val="24"/>
+          </w:rPr>
+          <w:t xml:space="preserve"> </w:t>
+        </w:r>
+        <w:proofErr w:type="spellStart"/>
+        <w:r>
+          <w:rPr>
+            <w:sz w:val="24"/>
+            <w:szCs w:val="24"/>
+          </w:rPr>
+          <w:t>incis;</w:t>
+        </w:r>
+      </w:ins>
+      <w:ins w:id="261" w:author="Emma Chandler" w:date="2020-12-04T09:32:00Z">
+        <w:r>
+          <w:rPr>
+            <w:sz w:val="24"/>
+            <w:szCs w:val="24"/>
+          </w:rPr>
+          <w:t>H</w:t>
+        </w:r>
+      </w:ins>
+      <w:proofErr w:type="spellEnd"/>
+      <w:ins w:id="262" w:author="Steven Travers" w:date="2020-12-02T22:02:00Z">
+        <w:del w:id="263" w:author="Emma Chandler" w:date="2020-12-04T09:32:00Z">
+          <w:r>
+            <w:rPr>
+              <w:sz w:val="24"/>
+              <w:szCs w:val="24"/>
+            </w:rPr>
+            <w:delText>K</w:delText>
+          </w:r>
+        </w:del>
+        <w:r>
+          <w:rPr>
+            <w:sz w:val="24"/>
+            <w:szCs w:val="24"/>
+          </w:rPr>
+          <w:t>=</w:t>
+        </w:r>
+        <w:proofErr w:type="spellStart"/>
+        <w:r>
+          <w:rPr>
+            <w:sz w:val="24"/>
+            <w:szCs w:val="24"/>
+          </w:rPr>
+          <w:t>Pedic</w:t>
+        </w:r>
+        <w:proofErr w:type="spellEnd"/>
+        <w:r>
+          <w:rPr>
+            <w:sz w:val="24"/>
+            <w:szCs w:val="24"/>
+          </w:rPr>
+          <w:t xml:space="preserve"> </w:t>
+        </w:r>
+        <w:proofErr w:type="spellStart"/>
+        <w:r>
+          <w:rPr>
+            <w:sz w:val="24"/>
+            <w:szCs w:val="24"/>
+          </w:rPr>
+          <w:t>canad;</w:t>
+        </w:r>
+      </w:ins>
+      <w:ins w:id="264" w:author="Emma Chandler" w:date="2020-12-04T09:32:00Z">
+        <w:r>
+          <w:rPr>
+            <w:sz w:val="24"/>
+            <w:szCs w:val="24"/>
+          </w:rPr>
+          <w:t>I</w:t>
+        </w:r>
+      </w:ins>
+      <w:proofErr w:type="spellEnd"/>
+      <w:ins w:id="265" w:author="Steven Travers" w:date="2020-12-02T22:02:00Z">
+        <w:del w:id="266" w:author="Emma Chandler" w:date="2020-12-04T09:32:00Z">
+          <w:r>
+            <w:rPr>
+              <w:sz w:val="24"/>
+              <w:szCs w:val="24"/>
+            </w:rPr>
+            <w:delText>L</w:delText>
+          </w:r>
+        </w:del>
+        <w:r>
+          <w:rPr>
+            <w:sz w:val="24"/>
+            <w:szCs w:val="24"/>
+          </w:rPr>
+          <w:t>=</w:t>
+        </w:r>
+        <w:proofErr w:type="spellStart"/>
+        <w:r>
+          <w:rPr>
+            <w:sz w:val="24"/>
+            <w:szCs w:val="24"/>
+          </w:rPr>
+          <w:t>Zizia</w:t>
+        </w:r>
+        <w:proofErr w:type="spellEnd"/>
+        <w:r>
+          <w:rPr>
+            <w:sz w:val="24"/>
+            <w:szCs w:val="24"/>
+          </w:rPr>
+          <w:t xml:space="preserve"> </w:t>
+        </w:r>
+        <w:proofErr w:type="spellStart"/>
+        <w:r>
+          <w:rPr>
+            <w:sz w:val="24"/>
+            <w:szCs w:val="24"/>
+          </w:rPr>
+          <w:t>aurea;</w:t>
+        </w:r>
+      </w:ins>
+      <w:ins w:id="267" w:author="Emma Chandler" w:date="2020-12-04T09:32:00Z">
+        <w:r>
+          <w:rPr>
+            <w:sz w:val="24"/>
+            <w:szCs w:val="24"/>
+          </w:rPr>
+          <w:t>J</w:t>
+        </w:r>
+      </w:ins>
+      <w:proofErr w:type="spellEnd"/>
+      <w:ins w:id="268" w:author="Steven Travers" w:date="2020-12-02T22:02:00Z">
+        <w:del w:id="269" w:author="Emma Chandler" w:date="2020-12-04T09:32:00Z">
+          <w:r>
+            <w:rPr>
+              <w:sz w:val="24"/>
+              <w:szCs w:val="24"/>
+            </w:rPr>
+            <w:delText>M</w:delText>
+          </w:r>
+        </w:del>
+        <w:r>
+          <w:rPr>
+            <w:sz w:val="24"/>
+            <w:szCs w:val="24"/>
+          </w:rPr>
+          <w:t xml:space="preserve">=Vicia </w:t>
+        </w:r>
+        <w:proofErr w:type="spellStart"/>
+        <w:r>
+          <w:rPr>
+            <w:sz w:val="24"/>
+            <w:szCs w:val="24"/>
+          </w:rPr>
+          <w:t>ameri;</w:t>
+        </w:r>
+      </w:ins>
+      <w:ins w:id="270" w:author="Emma Chandler" w:date="2020-12-04T09:32:00Z">
+        <w:r>
+          <w:rPr>
+            <w:sz w:val="24"/>
+            <w:szCs w:val="24"/>
+          </w:rPr>
+          <w:t>K</w:t>
+        </w:r>
+      </w:ins>
+      <w:proofErr w:type="spellEnd"/>
+      <w:ins w:id="271" w:author="Steven Travers" w:date="2020-12-02T22:02:00Z">
+        <w:del w:id="272" w:author="Emma Chandler" w:date="2020-12-04T09:32:00Z">
+          <w:r>
+            <w:rPr>
+              <w:sz w:val="24"/>
+              <w:szCs w:val="24"/>
+            </w:rPr>
+            <w:delText>N</w:delText>
+          </w:r>
+        </w:del>
+        <w:r>
+          <w:rPr>
+            <w:sz w:val="24"/>
+            <w:szCs w:val="24"/>
+          </w:rPr>
+          <w:t>=</w:t>
+        </w:r>
+        <w:proofErr w:type="spellStart"/>
+        <w:r>
+          <w:rPr>
+            <w:sz w:val="24"/>
+            <w:szCs w:val="24"/>
+          </w:rPr>
+          <w:t>Cypri</w:t>
+        </w:r>
+        <w:proofErr w:type="spellEnd"/>
+        <w:r>
+          <w:rPr>
+            <w:sz w:val="24"/>
+            <w:szCs w:val="24"/>
+          </w:rPr>
+          <w:t xml:space="preserve"> </w:t>
+        </w:r>
+        <w:proofErr w:type="spellStart"/>
+        <w:r>
+          <w:rPr>
+            <w:sz w:val="24"/>
+            <w:szCs w:val="24"/>
+          </w:rPr>
+          <w:t>candi;</w:t>
+        </w:r>
+      </w:ins>
+      <w:ins w:id="273" w:author="Emma Chandler" w:date="2020-12-04T09:32:00Z">
+        <w:r>
+          <w:rPr>
+            <w:sz w:val="24"/>
+            <w:szCs w:val="24"/>
+          </w:rPr>
+          <w:t>L</w:t>
+        </w:r>
+      </w:ins>
+      <w:proofErr w:type="spellEnd"/>
+      <w:ins w:id="274" w:author="Steven Travers" w:date="2020-12-02T22:02:00Z">
+        <w:del w:id="275" w:author="Emma Chandler" w:date="2020-12-04T09:32:00Z">
+          <w:r>
+            <w:rPr>
+              <w:sz w:val="24"/>
+              <w:szCs w:val="24"/>
+            </w:rPr>
+            <w:delText>O</w:delText>
+          </w:r>
+        </w:del>
+        <w:r>
+          <w:rPr>
+            <w:sz w:val="24"/>
+            <w:szCs w:val="24"/>
+          </w:rPr>
+          <w:t>=</w:t>
+        </w:r>
+        <w:proofErr w:type="spellStart"/>
+        <w:r>
+          <w:rPr>
+            <w:sz w:val="24"/>
+            <w:szCs w:val="24"/>
+          </w:rPr>
+          <w:t>Achil</w:t>
+        </w:r>
+        <w:proofErr w:type="spellEnd"/>
+        <w:r>
+          <w:rPr>
+            <w:sz w:val="24"/>
+            <w:szCs w:val="24"/>
+          </w:rPr>
+          <w:t xml:space="preserve"> </w:t>
+        </w:r>
+        <w:proofErr w:type="spellStart"/>
+        <w:r>
+          <w:rPr>
+            <w:sz w:val="24"/>
+            <w:szCs w:val="24"/>
+          </w:rPr>
+          <w:t>mille;</w:t>
+        </w:r>
+      </w:ins>
+      <w:ins w:id="276" w:author="Emma Chandler" w:date="2020-12-04T09:32:00Z">
+        <w:r>
+          <w:rPr>
+            <w:sz w:val="24"/>
+            <w:szCs w:val="24"/>
+          </w:rPr>
+          <w:t>M</w:t>
+        </w:r>
+      </w:ins>
+      <w:proofErr w:type="spellEnd"/>
+      <w:ins w:id="277" w:author="Steven Travers" w:date="2020-12-02T22:02:00Z">
+        <w:del w:id="278" w:author="Emma Chandler" w:date="2020-12-04T09:32:00Z">
+          <w:r>
+            <w:rPr>
+              <w:sz w:val="24"/>
+              <w:szCs w:val="24"/>
+            </w:rPr>
+            <w:delText>P</w:delText>
+          </w:r>
+        </w:del>
+        <w:r>
+          <w:rPr>
+            <w:sz w:val="24"/>
+            <w:szCs w:val="24"/>
+          </w:rPr>
+          <w:t>=</w:t>
+        </w:r>
+        <w:proofErr w:type="spellStart"/>
+        <w:r>
+          <w:rPr>
+            <w:sz w:val="24"/>
+            <w:szCs w:val="24"/>
+          </w:rPr>
+          <w:t>Anemo</w:t>
+        </w:r>
+        <w:proofErr w:type="spellEnd"/>
+        <w:r>
+          <w:rPr>
+            <w:sz w:val="24"/>
+            <w:szCs w:val="24"/>
+          </w:rPr>
+          <w:t xml:space="preserve"> </w:t>
+        </w:r>
+        <w:proofErr w:type="spellStart"/>
+        <w:r>
+          <w:rPr>
+            <w:sz w:val="24"/>
+            <w:szCs w:val="24"/>
+          </w:rPr>
+          <w:t>canad;</w:t>
+        </w:r>
+      </w:ins>
+      <w:ins w:id="279" w:author="Emma Chandler" w:date="2020-12-04T09:32:00Z">
+        <w:r>
+          <w:rPr>
+            <w:sz w:val="24"/>
+            <w:szCs w:val="24"/>
+          </w:rPr>
+          <w:t>N</w:t>
+        </w:r>
+      </w:ins>
+      <w:proofErr w:type="spellEnd"/>
+      <w:ins w:id="280" w:author="Steven Travers" w:date="2020-12-02T22:02:00Z">
+        <w:del w:id="281" w:author="Emma Chandler" w:date="2020-12-04T09:32:00Z">
+          <w:r>
+            <w:rPr>
+              <w:sz w:val="24"/>
+              <w:szCs w:val="24"/>
+            </w:rPr>
+            <w:delText>Q</w:delText>
+          </w:r>
+        </w:del>
+        <w:r>
+          <w:rPr>
+            <w:sz w:val="24"/>
+            <w:szCs w:val="24"/>
+          </w:rPr>
+          <w:t>=</w:t>
+        </w:r>
+        <w:proofErr w:type="spellStart"/>
+        <w:r>
+          <w:rPr>
+            <w:sz w:val="24"/>
+            <w:szCs w:val="24"/>
+          </w:rPr>
+          <w:t>Oxytr</w:t>
+        </w:r>
+        <w:proofErr w:type="spellEnd"/>
+        <w:r>
+          <w:rPr>
+            <w:sz w:val="24"/>
+            <w:szCs w:val="24"/>
+          </w:rPr>
+          <w:t xml:space="preserve"> </w:t>
+        </w:r>
+        <w:proofErr w:type="spellStart"/>
+        <w:r>
+          <w:rPr>
+            <w:sz w:val="24"/>
+            <w:szCs w:val="24"/>
+          </w:rPr>
+          <w:t>lambe;</w:t>
+        </w:r>
+      </w:ins>
+      <w:ins w:id="282" w:author="Emma Chandler" w:date="2020-12-04T09:32:00Z">
+        <w:r>
+          <w:rPr>
+            <w:sz w:val="24"/>
+            <w:szCs w:val="24"/>
+          </w:rPr>
+          <w:t>O</w:t>
+        </w:r>
+      </w:ins>
+      <w:proofErr w:type="spellEnd"/>
+      <w:ins w:id="283" w:author="Steven Travers" w:date="2020-12-02T22:02:00Z">
+        <w:del w:id="284" w:author="Emma Chandler" w:date="2020-12-04T09:32:00Z">
+          <w:r>
+            <w:rPr>
+              <w:sz w:val="24"/>
+              <w:szCs w:val="24"/>
+            </w:rPr>
+            <w:delText>R</w:delText>
+          </w:r>
+        </w:del>
+        <w:r>
+          <w:rPr>
+            <w:sz w:val="24"/>
+            <w:szCs w:val="24"/>
+          </w:rPr>
+          <w:t xml:space="preserve">=Rosa </w:t>
+        </w:r>
+        <w:proofErr w:type="spellStart"/>
+        <w:r>
+          <w:rPr>
+            <w:sz w:val="24"/>
+            <w:szCs w:val="24"/>
+          </w:rPr>
+          <w:t>arkan;</w:t>
+        </w:r>
+      </w:ins>
+      <w:ins w:id="285" w:author="Emma Chandler" w:date="2020-12-04T09:32:00Z">
+        <w:r>
+          <w:rPr>
+            <w:sz w:val="24"/>
+            <w:szCs w:val="24"/>
+          </w:rPr>
+          <w:t>P</w:t>
+        </w:r>
+      </w:ins>
+      <w:proofErr w:type="spellEnd"/>
+      <w:ins w:id="286" w:author="Steven Travers" w:date="2020-12-02T22:02:00Z">
+        <w:del w:id="287" w:author="Emma Chandler" w:date="2020-12-04T09:32:00Z">
+          <w:r>
+            <w:rPr>
+              <w:sz w:val="24"/>
+              <w:szCs w:val="24"/>
+            </w:rPr>
+            <w:delText>S</w:delText>
+          </w:r>
+        </w:del>
+        <w:r>
+          <w:rPr>
+            <w:sz w:val="24"/>
+            <w:szCs w:val="24"/>
+          </w:rPr>
+          <w:t>=</w:t>
+        </w:r>
+        <w:proofErr w:type="spellStart"/>
+        <w:r>
+          <w:rPr>
+            <w:sz w:val="24"/>
+            <w:szCs w:val="24"/>
+          </w:rPr>
+          <w:t>Penst</w:t>
+        </w:r>
+        <w:proofErr w:type="spellEnd"/>
+        <w:r>
+          <w:rPr>
+            <w:sz w:val="24"/>
+            <w:szCs w:val="24"/>
+          </w:rPr>
+          <w:t xml:space="preserve"> </w:t>
+        </w:r>
+        <w:proofErr w:type="spellStart"/>
+        <w:r>
+          <w:rPr>
+            <w:sz w:val="24"/>
+            <w:szCs w:val="24"/>
+          </w:rPr>
+          <w:t>grand;</w:t>
+        </w:r>
+      </w:ins>
+      <w:ins w:id="288" w:author="Emma Chandler" w:date="2020-12-04T09:32:00Z">
+        <w:r>
+          <w:rPr>
+            <w:sz w:val="24"/>
+            <w:szCs w:val="24"/>
+          </w:rPr>
+          <w:t>Q</w:t>
+        </w:r>
+      </w:ins>
+      <w:proofErr w:type="spellEnd"/>
+      <w:ins w:id="289" w:author="Steven Travers" w:date="2020-12-02T22:02:00Z">
+        <w:del w:id="290" w:author="Emma Chandler" w:date="2020-12-04T09:32:00Z">
+          <w:r>
+            <w:rPr>
+              <w:sz w:val="24"/>
+              <w:szCs w:val="24"/>
+            </w:rPr>
+            <w:delText>T</w:delText>
+          </w:r>
+        </w:del>
+        <w:r>
+          <w:rPr>
+            <w:sz w:val="24"/>
+            <w:szCs w:val="24"/>
+          </w:rPr>
+          <w:t>=</w:t>
+        </w:r>
+        <w:proofErr w:type="spellStart"/>
+        <w:r>
+          <w:rPr>
+            <w:sz w:val="24"/>
+            <w:szCs w:val="24"/>
+          </w:rPr>
+          <w:t>Penst</w:t>
+        </w:r>
+        <w:proofErr w:type="spellEnd"/>
+        <w:r>
+          <w:rPr>
+            <w:sz w:val="24"/>
+            <w:szCs w:val="24"/>
+          </w:rPr>
+          <w:t xml:space="preserve"> </w:t>
+        </w:r>
+        <w:proofErr w:type="spellStart"/>
+        <w:r>
+          <w:rPr>
+            <w:sz w:val="24"/>
+            <w:szCs w:val="24"/>
+          </w:rPr>
+          <w:t>graci</w:t>
+        </w:r>
+        <w:proofErr w:type="spellEnd"/>
+        <w:r>
+          <w:rPr>
+            <w:sz w:val="24"/>
+            <w:szCs w:val="24"/>
+          </w:rPr>
+          <w:t>;</w:t>
+        </w:r>
+      </w:ins>
+      <w:ins w:id="291" w:author="Emma Chandler" w:date="2020-12-04T09:31:00Z">
+        <w:r>
+          <w:rPr>
+            <w:sz w:val="24"/>
+            <w:szCs w:val="24"/>
+          </w:rPr>
+          <w:t xml:space="preserve"> </w:t>
+        </w:r>
+      </w:ins>
+      <w:ins w:id="292" w:author="Steven Travers" w:date="2020-12-02T22:02:00Z">
+        <w:del w:id="293" w:author="Emma Chandler" w:date="2020-12-04T09:31:00Z">
+          <w:r>
+            <w:rPr>
+              <w:sz w:val="24"/>
+              <w:szCs w:val="24"/>
+            </w:rPr>
+            <w:delText>U=Campa rotun;</w:delText>
+          </w:r>
+        </w:del>
+      </w:ins>
+      <w:ins w:id="294" w:author="Emma Chandler" w:date="2020-12-04T09:32:00Z">
+        <w:r>
+          <w:rPr>
+            <w:sz w:val="24"/>
+            <w:szCs w:val="24"/>
+          </w:rPr>
+          <w:t>R</w:t>
+        </w:r>
+      </w:ins>
+      <w:ins w:id="295" w:author="Steven Travers" w:date="2020-12-02T22:02:00Z">
+        <w:del w:id="296" w:author="Emma Chandler" w:date="2020-12-04T09:32:00Z">
+          <w:r>
+            <w:rPr>
+              <w:sz w:val="24"/>
+              <w:szCs w:val="24"/>
+            </w:rPr>
+            <w:delText>V</w:delText>
+          </w:r>
+        </w:del>
+        <w:r>
+          <w:rPr>
+            <w:sz w:val="24"/>
+            <w:szCs w:val="24"/>
+          </w:rPr>
+          <w:t>=</w:t>
+        </w:r>
+        <w:proofErr w:type="spellStart"/>
+        <w:r>
+          <w:rPr>
+            <w:sz w:val="24"/>
+            <w:szCs w:val="24"/>
+          </w:rPr>
+          <w:t>Zigad</w:t>
+        </w:r>
+        <w:proofErr w:type="spellEnd"/>
+        <w:r>
+          <w:rPr>
+            <w:sz w:val="24"/>
+            <w:szCs w:val="24"/>
+          </w:rPr>
+          <w:t xml:space="preserve"> </w:t>
+        </w:r>
+        <w:proofErr w:type="spellStart"/>
+        <w:r>
+          <w:rPr>
+            <w:sz w:val="24"/>
+            <w:szCs w:val="24"/>
+          </w:rPr>
+          <w:t>elega</w:t>
+        </w:r>
+        <w:proofErr w:type="spellEnd"/>
+        <w:r>
+          <w:rPr>
+            <w:sz w:val="24"/>
+            <w:szCs w:val="24"/>
+          </w:rPr>
+          <w:t>;</w:t>
+        </w:r>
+      </w:ins>
+      <w:ins w:id="297" w:author="Emma Chandler" w:date="2020-12-04T09:31:00Z">
+        <w:r>
+          <w:rPr>
+            <w:sz w:val="24"/>
+            <w:szCs w:val="24"/>
+          </w:rPr>
+          <w:t xml:space="preserve"> </w:t>
+        </w:r>
+      </w:ins>
+      <w:ins w:id="298" w:author="Steven Travers" w:date="2020-12-02T22:02:00Z">
+        <w:del w:id="299" w:author="Emma Chandler" w:date="2020-12-04T09:31:00Z">
+          <w:r>
+            <w:rPr>
+              <w:sz w:val="24"/>
+              <w:szCs w:val="24"/>
+            </w:rPr>
+            <w:delText>W=Amorp canes;</w:delText>
+          </w:r>
+        </w:del>
+      </w:ins>
+      <w:ins w:id="300" w:author="Emma Chandler" w:date="2020-12-04T09:32:00Z">
+        <w:r>
+          <w:rPr>
+            <w:sz w:val="24"/>
+            <w:szCs w:val="24"/>
+          </w:rPr>
+          <w:t>S</w:t>
+        </w:r>
+      </w:ins>
+      <w:ins w:id="301" w:author="Steven Travers" w:date="2020-12-02T22:02:00Z">
+        <w:del w:id="302" w:author="Emma Chandler" w:date="2020-12-04T09:32:00Z">
+          <w:r>
+            <w:rPr>
+              <w:sz w:val="24"/>
+              <w:szCs w:val="24"/>
+            </w:rPr>
+            <w:delText>X</w:delText>
+          </w:r>
+        </w:del>
+        <w:r>
+          <w:rPr>
+            <w:sz w:val="24"/>
+            <w:szCs w:val="24"/>
+          </w:rPr>
+          <w:t>=</w:t>
+        </w:r>
+        <w:proofErr w:type="spellStart"/>
+        <w:r>
+          <w:rPr>
+            <w:sz w:val="24"/>
+            <w:szCs w:val="24"/>
+          </w:rPr>
+          <w:t>Oenot</w:t>
+        </w:r>
+        <w:proofErr w:type="spellEnd"/>
+        <w:r>
+          <w:rPr>
+            <w:sz w:val="24"/>
+            <w:szCs w:val="24"/>
+          </w:rPr>
+          <w:t xml:space="preserve"> </w:t>
+        </w:r>
+        <w:proofErr w:type="spellStart"/>
+        <w:r>
+          <w:rPr>
+            <w:sz w:val="24"/>
+            <w:szCs w:val="24"/>
+          </w:rPr>
+          <w:t>nutta</w:t>
+        </w:r>
+        <w:proofErr w:type="spellEnd"/>
+        <w:r>
+          <w:rPr>
+            <w:sz w:val="24"/>
+            <w:szCs w:val="24"/>
+          </w:rPr>
+          <w:t>.</w:t>
         </w:r>
       </w:ins>
     </w:p>
@@ -6695,11 +8025,11 @@
           <w:tab w:val="left" w:pos="810"/>
         </w:tabs>
         <w:rPr>
-          <w:ins w:id="234" w:author="Steven Travers" w:date="2020-12-02T22:02:00Z"/>
-          <w:sz w:val="24"/>
-          <w:szCs w:val="24"/>
-        </w:rPr>
-        <w:pPrChange w:id="235" w:author="Steven Travers" w:date="2020-12-02T22:02:00Z">
+          <w:ins w:id="303" w:author="Steven Travers" w:date="2020-12-02T22:02:00Z"/>
+          <w:sz w:val="24"/>
+          <w:szCs w:val="24"/>
+        </w:rPr>
+        <w:pPrChange w:id="304" w:author="Steven Travers" w:date="2020-12-02T22:02:00Z">
           <w:pPr>
             <w:jc w:val="center"/>
           </w:pPr>
@@ -6712,17 +8042,17 @@
           <w:tab w:val="left" w:pos="810"/>
         </w:tabs>
         <w:rPr>
-          <w:ins w:id="236" w:author="Steven Travers" w:date="2020-12-02T22:02:00Z"/>
-          <w:sz w:val="24"/>
-          <w:szCs w:val="24"/>
-        </w:rPr>
-        <w:pPrChange w:id="237" w:author="Steven Travers" w:date="2020-12-02T22:02:00Z">
+          <w:ins w:id="305" w:author="Steven Travers" w:date="2020-12-02T22:02:00Z"/>
+          <w:sz w:val="24"/>
+          <w:szCs w:val="24"/>
+        </w:rPr>
+        <w:pPrChange w:id="306" w:author="Steven Travers" w:date="2020-12-02T22:02:00Z">
           <w:pPr>
             <w:jc w:val="center"/>
           </w:pPr>
         </w:pPrChange>
       </w:pPr>
-      <w:ins w:id="238" w:author="Steven Travers" w:date="2020-12-02T22:02:00Z">
+      <w:ins w:id="307" w:author="Steven Travers" w:date="2020-12-02T22:02:00Z">
         <w:r>
           <w:rPr>
             <w:sz w:val="24"/>
@@ -6731,7 +8061,7 @@
           <w:t>Figure 2.</w:t>
         </w:r>
       </w:ins>
-      <w:ins w:id="239" w:author="Steven Travers" w:date="2020-12-02T22:03:00Z">
+      <w:ins w:id="308" w:author="Steven Travers" w:date="2020-12-02T22:03:00Z">
         <w:r>
           <w:rPr>
             <w:sz w:val="24"/>
@@ -6746,7 +8076,7 @@
           </w:rPr>
           <w:t xml:space="preserve">Path diagrams with </w:t>
         </w:r>
-        <w:commentRangeStart w:id="240"/>
+        <w:commentRangeStart w:id="309"/>
         <w:r>
           <w:rPr>
             <w:sz w:val="24"/>
@@ -6754,12 +8084,12 @@
           </w:rPr>
           <w:t xml:space="preserve">indirect effect </w:t>
         </w:r>
-        <w:commentRangeEnd w:id="240"/>
+        <w:commentRangeEnd w:id="309"/>
         <w:r>
           <w:rPr>
             <w:rStyle w:val="CommentReference"/>
           </w:rPr>
-          <w:commentReference w:id="240"/>
+          <w:commentReference w:id="309"/>
         </w:r>
         <w:r>
           <w:rPr>
@@ -6776,11 +8106,11 @@
           <w:tab w:val="left" w:pos="810"/>
         </w:tabs>
         <w:rPr>
-          <w:ins w:id="241" w:author="Steven Travers" w:date="2020-12-02T22:02:00Z"/>
-          <w:sz w:val="24"/>
-          <w:szCs w:val="24"/>
-        </w:rPr>
-        <w:pPrChange w:id="242" w:author="Steven Travers" w:date="2020-12-02T22:02:00Z">
+          <w:ins w:id="310" w:author="Steven Travers" w:date="2020-12-02T22:02:00Z"/>
+          <w:sz w:val="24"/>
+          <w:szCs w:val="24"/>
+        </w:rPr>
+        <w:pPrChange w:id="311" w:author="Steven Travers" w:date="2020-12-02T22:02:00Z">
           <w:pPr>
             <w:jc w:val="center"/>
           </w:pPr>
@@ -6793,11 +8123,11 @@
           <w:tab w:val="left" w:pos="810"/>
         </w:tabs>
         <w:rPr>
-          <w:ins w:id="243" w:author="Steven Travers" w:date="2020-12-02T22:02:00Z"/>
-          <w:sz w:val="24"/>
-          <w:szCs w:val="24"/>
-        </w:rPr>
-        <w:pPrChange w:id="244" w:author="Steven Travers" w:date="2020-12-02T22:02:00Z">
+          <w:ins w:id="312" w:author="Steven Travers" w:date="2020-12-02T22:02:00Z"/>
+          <w:sz w:val="24"/>
+          <w:szCs w:val="24"/>
+        </w:rPr>
+        <w:pPrChange w:id="313" w:author="Steven Travers" w:date="2020-12-02T22:02:00Z">
           <w:pPr>
             <w:jc w:val="center"/>
           </w:pPr>
@@ -6810,17 +8140,17 @@
           <w:tab w:val="left" w:pos="810"/>
         </w:tabs>
         <w:rPr>
-          <w:ins w:id="245" w:author="Steven Travers" w:date="2020-12-02T22:02:00Z"/>
-          <w:sz w:val="24"/>
-          <w:szCs w:val="24"/>
-        </w:rPr>
-        <w:pPrChange w:id="246" w:author="Steven Travers" w:date="2020-12-02T22:02:00Z">
+          <w:ins w:id="314" w:author="Steven Travers" w:date="2020-12-02T22:02:00Z"/>
+          <w:sz w:val="24"/>
+          <w:szCs w:val="24"/>
+        </w:rPr>
+        <w:pPrChange w:id="315" w:author="Steven Travers" w:date="2020-12-02T22:02:00Z">
           <w:pPr>
             <w:jc w:val="center"/>
           </w:pPr>
         </w:pPrChange>
       </w:pPr>
-      <w:ins w:id="247" w:author="Steven Travers" w:date="2020-12-02T22:02:00Z">
+      <w:ins w:id="316" w:author="Steven Travers" w:date="2020-12-02T22:02:00Z">
         <w:r>
           <w:rPr>
             <w:sz w:val="24"/>
@@ -6829,7 +8159,7 @@
           <w:t xml:space="preserve">Figure 3.  </w:t>
         </w:r>
       </w:ins>
-      <w:ins w:id="248" w:author="Steven Travers" w:date="2020-12-02T22:04:00Z">
+      <w:ins w:id="317" w:author="Steven Travers" w:date="2020-12-02T22:04:00Z">
         <w:r>
           <w:rPr>
             <w:sz w:val="24"/>
@@ -6902,21 +8232,15 @@
           <w:sz w:val="24"/>
           <w:szCs w:val="24"/>
         </w:rPr>
-        <w:pPrChange w:id="249" w:author="Steven Travers" w:date="2020-12-02T21:53:00Z">
+        <w:pPrChange w:id="318" w:author="Steven Travers" w:date="2020-12-02T21:53:00Z">
           <w:pPr/>
         </w:pPrChange>
       </w:pPr>
-      <w:ins w:id="250" w:author="Steven Travers" w:date="2020-12-02T21:51:00Z">
-        <w:r>
-          <w:rPr>
-            <w:sz w:val="24"/>
-            <w:szCs w:val="24"/>
-            <w:rPrChange w:id="251" w:author="Steven Travers" w:date="2020-12-02T22:02:00Z">
-              <w:rPr>
-                <w:sz w:val="24"/>
-                <w:szCs w:val="24"/>
-              </w:rPr>
-            </w:rPrChange>
+      <w:ins w:id="319" w:author="Steven Travers" w:date="2020-12-02T21:51:00Z">
+        <w:r>
+          <w:rPr>
+            <w:sz w:val="24"/>
+            <w:szCs w:val="24"/>
           </w:rPr>
           <w:br w:type="page"/>
         </w:r>
@@ -6942,7 +8266,7 @@
                     <pic:cNvPicPr/>
                   </pic:nvPicPr>
                   <pic:blipFill>
-                    <a:blip r:embed="rId8"/>
+                    <a:blip r:embed="rId10"/>
                     <a:stretch>
                       <a:fillRect/>
                     </a:stretch>
@@ -6975,7 +8299,7 @@
     <w:p>
       <w:pPr>
         <w:rPr>
-          <w:ins w:id="252" w:author="Steven Travers" w:date="2020-12-02T21:52:00Z"/>
+          <w:ins w:id="320" w:author="Steven Travers" w:date="2020-12-02T21:52:00Z"/>
           <w:sz w:val="24"/>
           <w:szCs w:val="24"/>
         </w:rPr>
@@ -6987,7 +8311,7 @@
         </w:rPr>
         <w:t>Figure 1.</w:t>
       </w:r>
-      <w:ins w:id="253" w:author="Steven Travers" w:date="2020-12-02T21:52:00Z">
+      <w:ins w:id="321" w:author="Steven Travers" w:date="2020-12-02T21:52:00Z">
         <w:r>
           <w:rPr>
             <w:sz w:val="24"/>
@@ -7000,7 +8324,7 @@
     <w:p>
       <w:pPr>
         <w:rPr>
-          <w:ins w:id="254" w:author="Steven Travers" w:date="2020-12-02T21:51:00Z"/>
+          <w:ins w:id="322" w:author="Steven Travers" w:date="2020-12-02T21:51:00Z"/>
           <w:sz w:val="24"/>
           <w:szCs w:val="24"/>
         </w:rPr>
@@ -7011,28 +8335,89 @@
         <w:spacing w:line="480" w:lineRule="auto"/>
         <w:jc w:val="center"/>
         <w:rPr>
-          <w:ins w:id="255" w:author="Steven Travers" w:date="2020-12-02T21:52:00Z"/>
-          <w:sz w:val="24"/>
-          <w:szCs w:val="24"/>
-        </w:rPr>
-        <w:pPrChange w:id="256" w:author="Steven Travers" w:date="2020-12-02T21:51:00Z">
+          <w:ins w:id="323" w:author="Steven Travers" w:date="2020-12-02T21:52:00Z"/>
+          <w:sz w:val="24"/>
+          <w:szCs w:val="24"/>
+        </w:rPr>
+        <w:pPrChange w:id="324" w:author="Emma Chandler" w:date="2020-12-04T09:36:00Z">
           <w:pPr>
             <w:spacing w:line="480" w:lineRule="auto"/>
           </w:pPr>
         </w:pPrChange>
       </w:pPr>
-      <w:ins w:id="257" w:author="Steven Travers" w:date="2020-12-02T21:51:00Z">
+      <w:ins w:id="325" w:author="Steven Travers" w:date="2020-12-02T21:51:00Z">
+        <w:del w:id="326" w:author="Emma Chandler" w:date="2020-12-04T09:29:00Z">
+          <w:r>
+            <w:rPr>
+              <w:noProof/>
+              <w:sz w:val="24"/>
+              <w:szCs w:val="24"/>
+            </w:rPr>
+            <w:lastRenderedPageBreak/>
+            <w:drawing>
+              <wp:inline distT="0" distB="0" distL="0" distR="0" wp14:anchorId="18FDD5EA" wp14:editId="0777FD32">
+                <wp:extent cx="5126684" cy="6153785"/>
+                <wp:effectExtent l="0" t="0" r="0" b="0"/>
+                <wp:docPr id="4" name="Picture 4" descr="Table&#10;&#10;Description automatically generated"/>
+                <wp:cNvGraphicFramePr>
+                  <a:graphicFrameLocks xmlns:a="http://schemas.openxmlformats.org/drawingml/2006/main" noChangeAspect="1"/>
+                </wp:cNvGraphicFramePr>
+                <a:graphic xmlns:a="http://schemas.openxmlformats.org/drawingml/2006/main">
+                  <a:graphicData uri="http://schemas.openxmlformats.org/drawingml/2006/picture">
+                    <pic:pic xmlns:pic="http://schemas.openxmlformats.org/drawingml/2006/picture">
+                      <pic:nvPicPr>
+                        <pic:cNvPr id="1" name="Picture 1" descr="Table&#10;&#10;Description automatically generated"/>
+                        <pic:cNvPicPr/>
+                      </pic:nvPicPr>
+                      <pic:blipFill rotWithShape="1">
+                        <a:blip r:embed="rId11" cstate="print">
+                          <a:extLst>
+                            <a:ext uri="{28A0092B-C50C-407E-A947-70E740481C1C}">
+                              <a14:useLocalDpi xmlns:a14="http://schemas.microsoft.com/office/drawing/2010/main" val="0"/>
+                            </a:ext>
+                          </a:extLst>
+                        </a:blip>
+                        <a:srcRect l="6410" t="790" r="7326"/>
+                        <a:stretch/>
+                      </pic:blipFill>
+                      <pic:spPr bwMode="auto">
+                        <a:xfrm>
+                          <a:off x="0" y="0"/>
+                          <a:ext cx="5127137" cy="6154329"/>
+                        </a:xfrm>
+                        <a:prstGeom prst="rect">
+                          <a:avLst/>
+                        </a:prstGeom>
+                        <a:ln>
+                          <a:noFill/>
+                        </a:ln>
+                        <a:extLst>
+                          <a:ext uri="{53640926-AAD7-44D8-BBD7-CCE9431645EC}">
+                            <a14:shadowObscured xmlns:a14="http://schemas.microsoft.com/office/drawing/2010/main"/>
+                          </a:ext>
+                        </a:extLst>
+                      </pic:spPr>
+                    </pic:pic>
+                  </a:graphicData>
+                </a:graphic>
+              </wp:inline>
+            </w:drawing>
+          </w:r>
+        </w:del>
+      </w:ins>
+      <w:ins w:id="327" w:author="Emma Chandler" w:date="2020-12-04T09:29:00Z">
         <w:r>
           <w:rPr>
             <w:noProof/>
             <w:sz w:val="24"/>
             <w:szCs w:val="24"/>
           </w:rPr>
+          <w:lastRenderedPageBreak/>
           <w:drawing>
-            <wp:inline distT="0" distB="0" distL="0" distR="0" wp14:anchorId="18FDD5EA" wp14:editId="1D188F94">
-              <wp:extent cx="5126684" cy="6153785"/>
-              <wp:effectExtent l="0" t="0" r="0" b="0"/>
-              <wp:docPr id="4" name="Picture 4" descr="Table&#10;&#10;Description automatically generated"/>
+            <wp:inline distT="0" distB="0" distL="0" distR="0" wp14:anchorId="1C6E6783" wp14:editId="4D73D923">
+              <wp:extent cx="5943600" cy="5161280"/>
+              <wp:effectExtent l="0" t="0" r="0" b="1270"/>
+              <wp:docPr id="3" name="Picture 3" descr="Diagram, schematic&#10;&#10;Description automatically generated"/>
               <wp:cNvGraphicFramePr>
                 <a:graphicFrameLocks xmlns:a="http://schemas.openxmlformats.org/drawingml/2006/main" noChangeAspect="1"/>
               </wp:cNvGraphicFramePr>
@@ -7040,36 +8425,29 @@
                 <a:graphicData uri="http://schemas.openxmlformats.org/drawingml/2006/picture">
                   <pic:pic xmlns:pic="http://schemas.openxmlformats.org/drawingml/2006/picture">
                     <pic:nvPicPr>
-                      <pic:cNvPr id="1" name="Picture 1" descr="Table&#10;&#10;Description automatically generated"/>
+                      <pic:cNvPr id="3" name="Picture 3" descr="Diagram, schematic&#10;&#10;Description automatically generated"/>
                       <pic:cNvPicPr/>
                     </pic:nvPicPr>
-                    <pic:blipFill rotWithShape="1">
-                      <a:blip r:embed="rId9" cstate="print">
+                    <pic:blipFill>
+                      <a:blip r:embed="rId12" cstate="print">
                         <a:extLst>
                           <a:ext uri="{28A0092B-C50C-407E-A947-70E740481C1C}">
                             <a14:useLocalDpi xmlns:a14="http://schemas.microsoft.com/office/drawing/2010/main" val="0"/>
                           </a:ext>
                         </a:extLst>
                       </a:blip>
-                      <a:srcRect l="6410" t="790" r="7326"/>
-                      <a:stretch/>
+                      <a:stretch>
+                        <a:fillRect/>
+                      </a:stretch>
                     </pic:blipFill>
-                    <pic:spPr bwMode="auto">
+                    <pic:spPr>
                       <a:xfrm>
                         <a:off x="0" y="0"/>
-                        <a:ext cx="5127137" cy="6154329"/>
+                        <a:ext cx="5943600" cy="5161280"/>
                       </a:xfrm>
                       <a:prstGeom prst="rect">
                         <a:avLst/>
                       </a:prstGeom>
-                      <a:ln>
-                        <a:noFill/>
-                      </a:ln>
-                      <a:extLst>
-                        <a:ext uri="{53640926-AAD7-44D8-BBD7-CCE9431645EC}">
-                          <a14:shadowObscured xmlns:a14="http://schemas.microsoft.com/office/drawing/2010/main"/>
-                        </a:ext>
-                      </a:extLst>
                     </pic:spPr>
                   </pic:pic>
                 </a:graphicData>
@@ -7083,12 +8461,12 @@
       <w:pPr>
         <w:spacing w:line="480" w:lineRule="auto"/>
         <w:rPr>
-          <w:ins w:id="258" w:author="Steven Travers" w:date="2020-12-02T21:58:00Z"/>
-          <w:sz w:val="24"/>
-          <w:szCs w:val="24"/>
-        </w:rPr>
-      </w:pPr>
-      <w:ins w:id="259" w:author="Steven Travers" w:date="2020-12-02T21:52:00Z">
+          <w:ins w:id="328" w:author="Steven Travers" w:date="2020-12-02T21:58:00Z"/>
+          <w:sz w:val="24"/>
+          <w:szCs w:val="24"/>
+        </w:rPr>
+      </w:pPr>
+      <w:ins w:id="329" w:author="Steven Travers" w:date="2020-12-02T21:52:00Z">
         <w:r>
           <w:rPr>
             <w:sz w:val="24"/>
@@ -7101,12 +8479,12 @@
     <w:p>
       <w:pPr>
         <w:rPr>
-          <w:ins w:id="260" w:author="Steven Travers" w:date="2020-12-02T21:58:00Z"/>
-          <w:sz w:val="24"/>
-          <w:szCs w:val="24"/>
-        </w:rPr>
-      </w:pPr>
-      <w:ins w:id="261" w:author="Steven Travers" w:date="2020-12-02T21:58:00Z">
+          <w:ins w:id="330" w:author="Steven Travers" w:date="2020-12-02T21:58:00Z"/>
+          <w:sz w:val="24"/>
+          <w:szCs w:val="24"/>
+        </w:rPr>
+      </w:pPr>
+      <w:ins w:id="331" w:author="Steven Travers" w:date="2020-12-02T21:58:00Z">
         <w:r>
           <w:rPr>
             <w:sz w:val="24"/>
@@ -7120,23 +8498,76 @@
       <w:pPr>
         <w:spacing w:line="480" w:lineRule="auto"/>
         <w:rPr>
-          <w:ins w:id="262" w:author="Steven Travers" w:date="2020-12-02T21:58:00Z"/>
-          <w:sz w:val="24"/>
-          <w:szCs w:val="24"/>
-        </w:rPr>
-      </w:pPr>
-      <w:ins w:id="263" w:author="Steven Travers" w:date="2020-12-02T21:58:00Z">
+          <w:ins w:id="332" w:author="Steven Travers" w:date="2020-12-02T21:58:00Z"/>
+          <w:sz w:val="24"/>
+          <w:szCs w:val="24"/>
+        </w:rPr>
+      </w:pPr>
+      <w:ins w:id="333" w:author="Steven Travers" w:date="2020-12-02T21:58:00Z">
+        <w:del w:id="334" w:author="Emma Chandler" w:date="2020-12-04T09:09:00Z">
+          <w:r>
+            <w:rPr>
+              <w:noProof/>
+              <w:szCs w:val="24"/>
+            </w:rPr>
+            <w:lastRenderedPageBreak/>
+            <w:drawing>
+              <wp:inline distT="0" distB="0" distL="0" distR="0" wp14:anchorId="0FD25A67" wp14:editId="33AD7B73">
+                <wp:extent cx="5362575" cy="7620000"/>
+                <wp:effectExtent l="0" t="0" r="9525" b="0"/>
+                <wp:docPr id="8" name="Picture 8" descr="Polygon&#10;&#10;Description automatically generated"/>
+                <wp:cNvGraphicFramePr>
+                  <a:graphicFrameLocks xmlns:a="http://schemas.openxmlformats.org/drawingml/2006/main" noChangeAspect="1"/>
+                </wp:cNvGraphicFramePr>
+                <a:graphic xmlns:a="http://schemas.openxmlformats.org/drawingml/2006/main">
+                  <a:graphicData uri="http://schemas.openxmlformats.org/drawingml/2006/picture">
+                    <pic:pic xmlns:pic="http://schemas.openxmlformats.org/drawingml/2006/picture">
+                      <pic:nvPicPr>
+                        <pic:cNvPr id="6" name="Picture 6" descr="Polygon&#10;&#10;Description automatically generated"/>
+                        <pic:cNvPicPr/>
+                      </pic:nvPicPr>
+                      <pic:blipFill>
+                        <a:blip r:embed="rId13">
+                          <a:extLst>
+                            <a:ext uri="{28A0092B-C50C-407E-A947-70E740481C1C}">
+                              <a14:useLocalDpi xmlns:a14="http://schemas.microsoft.com/office/drawing/2010/main" val="0"/>
+                            </a:ext>
+                          </a:extLst>
+                        </a:blip>
+                        <a:stretch>
+                          <a:fillRect/>
+                        </a:stretch>
+                      </pic:blipFill>
+                      <pic:spPr>
+                        <a:xfrm>
+                          <a:off x="0" y="0"/>
+                          <a:ext cx="5362575" cy="7620000"/>
+                        </a:xfrm>
+                        <a:prstGeom prst="rect">
+                          <a:avLst/>
+                        </a:prstGeom>
+                      </pic:spPr>
+                    </pic:pic>
+                  </a:graphicData>
+                </a:graphic>
+              </wp:inline>
+            </w:drawing>
+          </w:r>
+        </w:del>
+      </w:ins>
+      <w:ins w:id="335" w:author="Emma Chandler" w:date="2020-12-04T09:10:00Z">
         <w:r>
           <w:rPr>
             <w:noProof/>
+            <w:sz w:val="24"/>
             <w:szCs w:val="24"/>
           </w:rPr>
           <w:lastRenderedPageBreak/>
           <w:drawing>
-            <wp:inline distT="0" distB="0" distL="0" distR="0" wp14:anchorId="0FD25A67" wp14:editId="13E2D93E">
+            <wp:inline distT="0" distB="0" distL="0" distR="0" wp14:anchorId="78C692ED" wp14:editId="0A3C7A43">
               <wp:extent cx="5362575" cy="7620000"/>
               <wp:effectExtent l="0" t="0" r="9525" b="0"/>
-              <wp:docPr id="8" name="Picture 8" descr="Polygon&#10;&#10;Description automatically generated"/>
+              <wp:docPr id="1" name="Picture 1" descr="A picture containing chart&#10;&#10;Description automatically generated"/>
               <wp:cNvGraphicFramePr>
                 <a:graphicFrameLocks xmlns:a="http://schemas.openxmlformats.org/drawingml/2006/main" noChangeAspect="1"/>
               </wp:cNvGraphicFramePr>
@@ -7144,11 +8575,11 @@
                 <a:graphicData uri="http://schemas.openxmlformats.org/drawingml/2006/picture">
                   <pic:pic xmlns:pic="http://schemas.openxmlformats.org/drawingml/2006/picture">
                     <pic:nvPicPr>
-                      <pic:cNvPr id="6" name="Picture 6" descr="Polygon&#10;&#10;Description automatically generated"/>
+                      <pic:cNvPr id="1" name="Picture 1" descr="A picture containing chart&#10;&#10;Description automatically generated"/>
                       <pic:cNvPicPr/>
                     </pic:nvPicPr>
                     <pic:blipFill>
-                      <a:blip r:embed="rId10">
+                      <a:blip r:embed="rId14">
                         <a:extLst>
                           <a:ext uri="{28A0092B-C50C-407E-A947-70E740481C1C}">
                             <a14:useLocalDpi xmlns:a14="http://schemas.microsoft.com/office/drawing/2010/main" val="0"/>
@@ -7184,7 +8615,7 @@
           <w:szCs w:val="24"/>
         </w:rPr>
       </w:pPr>
-      <w:ins w:id="264" w:author="Steven Travers" w:date="2020-12-02T21:58:00Z">
+      <w:ins w:id="336" w:author="Steven Travers" w:date="2020-12-02T21:58:00Z">
         <w:r>
           <w:rPr>
             <w:sz w:val="24"/>
@@ -7205,7 +8636,7 @@
 </file>
 
 <file path=word/comments.xml><?xml version="1.0" encoding="utf-8"?>
-<w:comments xmlns:wpc="http://schemas.microsoft.com/office/word/2010/wordprocessingCanvas" xmlns:cx="http://schemas.microsoft.com/office/drawing/2014/chartex" xmlns:cx1="http://schemas.microsoft.com/office/drawing/2015/9/8/chartex" xmlns:mc="http://schemas.openxmlformats.org/markup-compatibility/2006" xmlns:o="urn:schemas-microsoft-com:office:office" xmlns:r="http://schemas.openxmlformats.org/officeDocument/2006/relationships" xmlns:m="http://schemas.openxmlformats.org/officeDocument/2006/math" xmlns:v="urn:schemas-microsoft-com:vml" xmlns:wp14="http://schemas.microsoft.com/office/word/2010/wordprocessingDrawing" xmlns:wp="http://schemas.openxmlformats.org/drawingml/2006/wordprocessingDrawing" xmlns:w10="urn:schemas-microsoft-com:office:word" xmlns:w="http://schemas.openxmlformats.org/wordprocessingml/2006/main" xmlns:w14="http://schemas.microsoft.com/office/word/2010/wordml" xmlns:w15="http://schemas.microsoft.com/office/word/2012/wordml" xmlns:w16se="http://schemas.microsoft.com/office/word/2015/wordml/symex" xmlns:wpg="http://schemas.microsoft.com/office/word/2010/wordprocessingGroup" xmlns:wpi="http://schemas.microsoft.com/office/word/2010/wordprocessingInk" xmlns:wne="http://schemas.microsoft.com/office/word/2006/wordml" xmlns:wps="http://schemas.microsoft.com/office/word/2010/wordprocessingShape" mc:Ignorable="w14 w15 w16se wp14">
+<w:comments xmlns:wpc="http://schemas.microsoft.com/office/word/2010/wordprocessingCanvas" xmlns:cx="http://schemas.microsoft.com/office/drawing/2014/chartex" xmlns:cx1="http://schemas.microsoft.com/office/drawing/2015/9/8/chartex" xmlns:cx2="http://schemas.microsoft.com/office/drawing/2015/10/21/chartex" xmlns:cx3="http://schemas.microsoft.com/office/drawing/2016/5/9/chartex" xmlns:cx4="http://schemas.microsoft.com/office/drawing/2016/5/10/chartex" xmlns:cx5="http://schemas.microsoft.com/office/drawing/2016/5/11/chartex" xmlns:cx6="http://schemas.microsoft.com/office/drawing/2016/5/12/chartex" xmlns:cx7="http://schemas.microsoft.com/office/drawing/2016/5/13/chartex" xmlns:cx8="http://schemas.microsoft.com/office/drawing/2016/5/14/chartex" xmlns:mc="http://schemas.openxmlformats.org/markup-compatibility/2006" xmlns:aink="http://schemas.microsoft.com/office/drawing/2016/ink" xmlns:am3d="http://schemas.microsoft.com/office/drawing/2017/model3d" xmlns:o="urn:schemas-microsoft-com:office:office" xmlns:r="http://schemas.openxmlformats.org/officeDocument/2006/relationships" xmlns:m="http://schemas.openxmlformats.org/officeDocument/2006/math" xmlns:v="urn:schemas-microsoft-com:vml" xmlns:wp14="http://schemas.microsoft.com/office/word/2010/wordprocessingDrawing" xmlns:wp="http://schemas.openxmlformats.org/drawingml/2006/wordprocessingDrawing" xmlns:w10="urn:schemas-microsoft-com:office:word" xmlns:w="http://schemas.openxmlformats.org/wordprocessingml/2006/main" xmlns:w14="http://schemas.microsoft.com/office/word/2010/wordml" xmlns:w15="http://schemas.microsoft.com/office/word/2012/wordml" xmlns:w16cex="http://schemas.microsoft.com/office/word/2018/wordml/cex" xmlns:w16cid="http://schemas.microsoft.com/office/word/2016/wordml/cid" xmlns:w16="http://schemas.microsoft.com/office/word/2018/wordml" xmlns:w16se="http://schemas.microsoft.com/office/word/2015/wordml/symex" xmlns:wpg="http://schemas.microsoft.com/office/word/2010/wordprocessingGroup" xmlns:wpi="http://schemas.microsoft.com/office/word/2010/wordprocessingInk" xmlns:wne="http://schemas.microsoft.com/office/word/2006/wordml" xmlns:wps="http://schemas.microsoft.com/office/word/2010/wordprocessingShape" mc:Ignorable="w14 w15 w16se w16cid w16 w16cex wp14">
   <w:comment w:id="37" w:author="Steven Travers" w:date="2020-11-30T22:27:00Z" w:initials="ST">
     <w:p>
       <w:pPr>
@@ -7266,7 +8697,7 @@
       </w:hyperlink>
     </w:p>
   </w:comment>
-  <w:comment w:id="120" w:author="Steven Travers" w:date="2020-12-01T21:00:00Z" w:initials="ST">
+  <w:comment w:id="119" w:author="Steven Travers" w:date="2020-12-01T21:00:00Z" w:initials="ST">
     <w:p>
       <w:pPr>
         <w:pStyle w:val="CommentText"/>
@@ -7282,7 +8713,7 @@
       </w:r>
     </w:p>
   </w:comment>
-  <w:comment w:id="142" w:author="Steven Travers" w:date="2020-12-02T21:37:00Z" w:initials="ST">
+  <w:comment w:id="141" w:author="Steven Travers" w:date="2020-12-02T21:37:00Z" w:initials="ST">
     <w:p>
       <w:pPr>
         <w:pStyle w:val="CommentText"/>
@@ -7298,7 +8729,7 @@
       </w:r>
     </w:p>
   </w:comment>
-  <w:comment w:id="150" w:author="Steven Travers" w:date="2020-12-02T21:32:00Z" w:initials="ST">
+  <w:comment w:id="149" w:author="Steven Travers" w:date="2020-12-02T21:32:00Z" w:initials="ST">
     <w:p>
       <w:pPr>
         <w:pStyle w:val="CommentText"/>
@@ -7314,7 +8745,7 @@
       </w:r>
     </w:p>
   </w:comment>
-  <w:comment w:id="220" w:author="Steven Travers" w:date="2020-12-02T22:38:00Z" w:initials="ST">
+  <w:comment w:id="221" w:author="Steven Travers" w:date="2020-12-02T22:38:00Z" w:initials="ST">
     <w:p>
       <w:pPr>
         <w:pStyle w:val="CommentText"/>
@@ -7330,7 +8761,7 @@
       </w:r>
     </w:p>
   </w:comment>
-  <w:comment w:id="240" w:author="Steven Travers" w:date="2020-12-02T21:48:00Z" w:initials="ST">
+  <w:comment w:id="309" w:author="Steven Travers" w:date="2020-12-02T21:48:00Z" w:initials="ST">
     <w:p>
       <w:pPr>
         <w:pStyle w:val="CommentText"/>
@@ -7350,7 +8781,7 @@
 </file>
 
 <file path=word/commentsExtended.xml><?xml version="1.0" encoding="utf-8"?>
-<w15:commentsEx xmlns:wpc="http://schemas.microsoft.com/office/word/2010/wordprocessingCanvas" xmlns:cx="http://schemas.microsoft.com/office/drawing/2014/chartex" xmlns:cx1="http://schemas.microsoft.com/office/drawing/2015/9/8/chartex" xmlns:mc="http://schemas.openxmlformats.org/markup-compatibility/2006" xmlns:o="urn:schemas-microsoft-com:office:office" xmlns:r="http://schemas.openxmlformats.org/officeDocument/2006/relationships" xmlns:m="http://schemas.openxmlformats.org/officeDocument/2006/math" xmlns:v="urn:schemas-microsoft-com:vml" xmlns:wp14="http://schemas.microsoft.com/office/word/2010/wordprocessingDrawing" xmlns:wp="http://schemas.openxmlformats.org/drawingml/2006/wordprocessingDrawing" xmlns:w10="urn:schemas-microsoft-com:office:word" xmlns:w="http://schemas.openxmlformats.org/wordprocessingml/2006/main" xmlns:w14="http://schemas.microsoft.com/office/word/2010/wordml" xmlns:w15="http://schemas.microsoft.com/office/word/2012/wordml" xmlns:w16se="http://schemas.microsoft.com/office/word/2015/wordml/symex" xmlns:wpg="http://schemas.microsoft.com/office/word/2010/wordprocessingGroup" xmlns:wpi="http://schemas.microsoft.com/office/word/2010/wordprocessingInk" xmlns:wne="http://schemas.microsoft.com/office/word/2006/wordml" xmlns:wps="http://schemas.microsoft.com/office/word/2010/wordprocessingShape" mc:Ignorable="w14 w15 w16se wp14">
+<w15:commentsEx xmlns:wpc="http://schemas.microsoft.com/office/word/2010/wordprocessingCanvas" xmlns:cx="http://schemas.microsoft.com/office/drawing/2014/chartex" xmlns:cx1="http://schemas.microsoft.com/office/drawing/2015/9/8/chartex" xmlns:cx2="http://schemas.microsoft.com/office/drawing/2015/10/21/chartex" xmlns:cx3="http://schemas.microsoft.com/office/drawing/2016/5/9/chartex" xmlns:cx4="http://schemas.microsoft.com/office/drawing/2016/5/10/chartex" xmlns:cx5="http://schemas.microsoft.com/office/drawing/2016/5/11/chartex" xmlns:cx6="http://schemas.microsoft.com/office/drawing/2016/5/12/chartex" xmlns:cx7="http://schemas.microsoft.com/office/drawing/2016/5/13/chartex" xmlns:cx8="http://schemas.microsoft.com/office/drawing/2016/5/14/chartex" xmlns:mc="http://schemas.openxmlformats.org/markup-compatibility/2006" xmlns:aink="http://schemas.microsoft.com/office/drawing/2016/ink" xmlns:am3d="http://schemas.microsoft.com/office/drawing/2017/model3d" xmlns:o="urn:schemas-microsoft-com:office:office" xmlns:r="http://schemas.openxmlformats.org/officeDocument/2006/relationships" xmlns:m="http://schemas.openxmlformats.org/officeDocument/2006/math" xmlns:v="urn:schemas-microsoft-com:vml" xmlns:wp14="http://schemas.microsoft.com/office/word/2010/wordprocessingDrawing" xmlns:wp="http://schemas.openxmlformats.org/drawingml/2006/wordprocessingDrawing" xmlns:w10="urn:schemas-microsoft-com:office:word" xmlns:w="http://schemas.openxmlformats.org/wordprocessingml/2006/main" xmlns:w14="http://schemas.microsoft.com/office/word/2010/wordml" xmlns:w15="http://schemas.microsoft.com/office/word/2012/wordml" xmlns:w16cex="http://schemas.microsoft.com/office/word/2018/wordml/cex" xmlns:w16cid="http://schemas.microsoft.com/office/word/2016/wordml/cid" xmlns:w16="http://schemas.microsoft.com/office/word/2018/wordml" xmlns:w16se="http://schemas.microsoft.com/office/word/2015/wordml/symex" xmlns:wpg="http://schemas.microsoft.com/office/word/2010/wordprocessingGroup" xmlns:wpi="http://schemas.microsoft.com/office/word/2010/wordprocessingInk" xmlns:wne="http://schemas.microsoft.com/office/word/2006/wordml" xmlns:wps="http://schemas.microsoft.com/office/word/2010/wordprocessingShape" mc:Ignorable="w14 w15 w16se w16cid w16 w16cex wp14">
   <w15:commentEx w15:paraId="20428C99" w15:done="0"/>
   <w15:commentEx w15:paraId="6D9223B8" w15:done="0"/>
   <w15:commentEx w15:paraId="47A79C6B" w15:done="0"/>
@@ -7371,13 +8802,19 @@
 
 <file path=word/commentsIds.xml><?xml version="1.0" encoding="utf-8"?>
 <w16cid:commentsIds xmlns:wpc="http://schemas.microsoft.com/office/word/2010/wordprocessingCanvas" xmlns:cx="http://schemas.microsoft.com/office/drawing/2014/chartex" xmlns:cx1="http://schemas.microsoft.com/office/drawing/2015/9/8/chartex" xmlns:cx2="http://schemas.microsoft.com/office/drawing/2015/10/21/chartex" xmlns:cx3="http://schemas.microsoft.com/office/drawing/2016/5/9/chartex" xmlns:cx4="http://schemas.microsoft.com/office/drawing/2016/5/10/chartex" xmlns:cx5="http://schemas.microsoft.com/office/drawing/2016/5/11/chartex" xmlns:cx6="http://schemas.microsoft.com/office/drawing/2016/5/12/chartex" xmlns:cx7="http://schemas.microsoft.com/office/drawing/2016/5/13/chartex" xmlns:cx8="http://schemas.microsoft.com/office/drawing/2016/5/14/chartex" xmlns:mc="http://schemas.openxmlformats.org/markup-compatibility/2006" xmlns:aink="http://schemas.microsoft.com/office/drawing/2016/ink" xmlns:am3d="http://schemas.microsoft.com/office/drawing/2017/model3d" xmlns:o="urn:schemas-microsoft-com:office:office" xmlns:r="http://schemas.openxmlformats.org/officeDocument/2006/relationships" xmlns:m="http://schemas.openxmlformats.org/officeDocument/2006/math" xmlns:v="urn:schemas-microsoft-com:vml" xmlns:wp14="http://schemas.microsoft.com/office/word/2010/wordprocessingDrawing" xmlns:wp="http://schemas.openxmlformats.org/drawingml/2006/wordprocessingDrawing" xmlns:w10="urn:schemas-microsoft-com:office:word" xmlns:w="http://schemas.openxmlformats.org/wordprocessingml/2006/main" xmlns:w14="http://schemas.microsoft.com/office/word/2010/wordml" xmlns:w15="http://schemas.microsoft.com/office/word/2012/wordml" xmlns:w16cex="http://schemas.microsoft.com/office/word/2018/wordml/cex" xmlns:w16cid="http://schemas.microsoft.com/office/word/2016/wordml/cid" xmlns:w16="http://schemas.microsoft.com/office/word/2018/wordml" xmlns:w16se="http://schemas.microsoft.com/office/word/2015/wordml/symex" xmlns:wpg="http://schemas.microsoft.com/office/word/2010/wordprocessingGroup" xmlns:wpi="http://schemas.microsoft.com/office/word/2010/wordprocessingInk" xmlns:wne="http://schemas.microsoft.com/office/word/2006/wordml" xmlns:wps="http://schemas.microsoft.com/office/word/2010/wordprocessingShape" mc:Ignorable="w14 w15 w16se w16cid w16 w16cex wp14">
+  <w16cid:commentId w16cid:paraId="20428C99" w16cid:durableId="237477EB"/>
   <w16cid:commentId w16cid:paraId="6D9223B8" w16cid:durableId="236223A8"/>
   <w16cid:commentId w16cid:paraId="47A79C6B" w16cid:durableId="23622383"/>
+  <w16cid:commentId w16cid:paraId="02532A5E" w16cid:durableId="237477EE"/>
+  <w16cid:commentId w16cid:paraId="420C9264" w16cid:durableId="237477EF"/>
+  <w16cid:commentId w16cid:paraId="625DE221" w16cid:durableId="237477F0"/>
+  <w16cid:commentId w16cid:paraId="15E21C18" w16cid:durableId="237477F1"/>
+  <w16cid:commentId w16cid:paraId="1A3DB305" w16cid:durableId="237477F2"/>
 </w16cid:commentsIds>
 </file>
 
 <file path=word/numbering.xml><?xml version="1.0" encoding="utf-8"?>
-<w:numbering xmlns:wpc="http://schemas.microsoft.com/office/word/2010/wordprocessingCanvas" xmlns:cx="http://schemas.microsoft.com/office/drawing/2014/chartex" xmlns:cx1="http://schemas.microsoft.com/office/drawing/2015/9/8/chartex" xmlns:mc="http://schemas.openxmlformats.org/markup-compatibility/2006" xmlns:o="urn:schemas-microsoft-com:office:office" xmlns:r="http://schemas.openxmlformats.org/officeDocument/2006/relationships" xmlns:m="http://schemas.openxmlformats.org/officeDocument/2006/math" xmlns:v="urn:schemas-microsoft-com:vml" xmlns:wp14="http://schemas.microsoft.com/office/word/2010/wordprocessingDrawing" xmlns:wp="http://schemas.openxmlformats.org/drawingml/2006/wordprocessingDrawing" xmlns:w10="urn:schemas-microsoft-com:office:word" xmlns:w="http://schemas.openxmlformats.org/wordprocessingml/2006/main" xmlns:w14="http://schemas.microsoft.com/office/word/2010/wordml" xmlns:w15="http://schemas.microsoft.com/office/word/2012/wordml" xmlns:w16se="http://schemas.microsoft.com/office/word/2015/wordml/symex" xmlns:wpg="http://schemas.microsoft.com/office/word/2010/wordprocessingGroup" xmlns:wpi="http://schemas.microsoft.com/office/word/2010/wordprocessingInk" xmlns:wne="http://schemas.microsoft.com/office/word/2006/wordml" xmlns:wps="http://schemas.microsoft.com/office/word/2010/wordprocessingShape" mc:Ignorable="w14 w15 w16se wp14">
+<w:numbering xmlns:wpc="http://schemas.microsoft.com/office/word/2010/wordprocessingCanvas" xmlns:cx="http://schemas.microsoft.com/office/drawing/2014/chartex" xmlns:cx1="http://schemas.microsoft.com/office/drawing/2015/9/8/chartex" xmlns:cx2="http://schemas.microsoft.com/office/drawing/2015/10/21/chartex" xmlns:cx3="http://schemas.microsoft.com/office/drawing/2016/5/9/chartex" xmlns:cx4="http://schemas.microsoft.com/office/drawing/2016/5/10/chartex" xmlns:cx5="http://schemas.microsoft.com/office/drawing/2016/5/11/chartex" xmlns:cx6="http://schemas.microsoft.com/office/drawing/2016/5/12/chartex" xmlns:cx7="http://schemas.microsoft.com/office/drawing/2016/5/13/chartex" xmlns:cx8="http://schemas.microsoft.com/office/drawing/2016/5/14/chartex" xmlns:mc="http://schemas.openxmlformats.org/markup-compatibility/2006" xmlns:aink="http://schemas.microsoft.com/office/drawing/2016/ink" xmlns:am3d="http://schemas.microsoft.com/office/drawing/2017/model3d" xmlns:o="urn:schemas-microsoft-com:office:office" xmlns:r="http://schemas.openxmlformats.org/officeDocument/2006/relationships" xmlns:m="http://schemas.openxmlformats.org/officeDocument/2006/math" xmlns:v="urn:schemas-microsoft-com:vml" xmlns:wp14="http://schemas.microsoft.com/office/word/2010/wordprocessingDrawing" xmlns:wp="http://schemas.openxmlformats.org/drawingml/2006/wordprocessingDrawing" xmlns:w10="urn:schemas-microsoft-com:office:word" xmlns:w="http://schemas.openxmlformats.org/wordprocessingml/2006/main" xmlns:w14="http://schemas.microsoft.com/office/word/2010/wordml" xmlns:w15="http://schemas.microsoft.com/office/word/2012/wordml" xmlns:w16cex="http://schemas.microsoft.com/office/word/2018/wordml/cex" xmlns:w16cid="http://schemas.microsoft.com/office/word/2016/wordml/cid" xmlns:w16="http://schemas.microsoft.com/office/word/2018/wordml" xmlns:w16se="http://schemas.microsoft.com/office/word/2015/wordml/symex" xmlns:wpg="http://schemas.microsoft.com/office/word/2010/wordprocessingGroup" xmlns:wpi="http://schemas.microsoft.com/office/word/2010/wordprocessingInk" xmlns:wne="http://schemas.microsoft.com/office/word/2006/wordml" xmlns:wps="http://schemas.microsoft.com/office/word/2010/wordprocessingShape" mc:Ignorable="w14 w15 w16se w16cid w16 w16cex wp14">
   <w:abstractNum w:abstractNumId="0" w15:restartNumberingAfterBreak="0">
     <w:nsid w:val="01387982"/>
     <w:multiLevelType w:val="hybridMultilevel"/>
@@ -7614,7 +9051,7 @@
 </file>
 
 <file path=word/people.xml><?xml version="1.0" encoding="utf-8"?>
-<w15:people xmlns:wpc="http://schemas.microsoft.com/office/word/2010/wordprocessingCanvas" xmlns:cx="http://schemas.microsoft.com/office/drawing/2014/chartex" xmlns:cx1="http://schemas.microsoft.com/office/drawing/2015/9/8/chartex" xmlns:mc="http://schemas.openxmlformats.org/markup-compatibility/2006" xmlns:o="urn:schemas-microsoft-com:office:office" xmlns:r="http://schemas.openxmlformats.org/officeDocument/2006/relationships" xmlns:m="http://schemas.openxmlformats.org/officeDocument/2006/math" xmlns:v="urn:schemas-microsoft-com:vml" xmlns:wp14="http://schemas.microsoft.com/office/word/2010/wordprocessingDrawing" xmlns:wp="http://schemas.openxmlformats.org/drawingml/2006/wordprocessingDrawing" xmlns:w10="urn:schemas-microsoft-com:office:word" xmlns:w="http://schemas.openxmlformats.org/wordprocessingml/2006/main" xmlns:w14="http://schemas.microsoft.com/office/word/2010/wordml" xmlns:w15="http://schemas.microsoft.com/office/word/2012/wordml" xmlns:w16se="http://schemas.microsoft.com/office/word/2015/wordml/symex" xmlns:wpg="http://schemas.microsoft.com/office/word/2010/wordprocessingGroup" xmlns:wpi="http://schemas.microsoft.com/office/word/2010/wordprocessingInk" xmlns:wne="http://schemas.microsoft.com/office/word/2006/wordml" xmlns:wps="http://schemas.microsoft.com/office/word/2010/wordprocessingShape" mc:Ignorable="w14 w15 w16se wp14">
+<w15:people xmlns:wpc="http://schemas.microsoft.com/office/word/2010/wordprocessingCanvas" xmlns:cx="http://schemas.microsoft.com/office/drawing/2014/chartex" xmlns:cx1="http://schemas.microsoft.com/office/drawing/2015/9/8/chartex" xmlns:cx2="http://schemas.microsoft.com/office/drawing/2015/10/21/chartex" xmlns:cx3="http://schemas.microsoft.com/office/drawing/2016/5/9/chartex" xmlns:cx4="http://schemas.microsoft.com/office/drawing/2016/5/10/chartex" xmlns:cx5="http://schemas.microsoft.com/office/drawing/2016/5/11/chartex" xmlns:cx6="http://schemas.microsoft.com/office/drawing/2016/5/12/chartex" xmlns:cx7="http://schemas.microsoft.com/office/drawing/2016/5/13/chartex" xmlns:cx8="http://schemas.microsoft.com/office/drawing/2016/5/14/chartex" xmlns:mc="http://schemas.openxmlformats.org/markup-compatibility/2006" xmlns:aink="http://schemas.microsoft.com/office/drawing/2016/ink" xmlns:am3d="http://schemas.microsoft.com/office/drawing/2017/model3d" xmlns:o="urn:schemas-microsoft-com:office:office" xmlns:r="http://schemas.openxmlformats.org/officeDocument/2006/relationships" xmlns:m="http://schemas.openxmlformats.org/officeDocument/2006/math" xmlns:v="urn:schemas-microsoft-com:vml" xmlns:wp14="http://schemas.microsoft.com/office/word/2010/wordprocessingDrawing" xmlns:wp="http://schemas.openxmlformats.org/drawingml/2006/wordprocessingDrawing" xmlns:w10="urn:schemas-microsoft-com:office:word" xmlns:w="http://schemas.openxmlformats.org/wordprocessingml/2006/main" xmlns:w14="http://schemas.microsoft.com/office/word/2010/wordml" xmlns:w15="http://schemas.microsoft.com/office/word/2012/wordml" xmlns:w16cex="http://schemas.microsoft.com/office/word/2018/wordml/cex" xmlns:w16cid="http://schemas.microsoft.com/office/word/2016/wordml/cid" xmlns:w16="http://schemas.microsoft.com/office/word/2018/wordml" xmlns:w16se="http://schemas.microsoft.com/office/word/2015/wordml/symex" xmlns:wpg="http://schemas.microsoft.com/office/word/2010/wordprocessingGroup" xmlns:wpi="http://schemas.microsoft.com/office/word/2010/wordprocessingInk" xmlns:wne="http://schemas.microsoft.com/office/word/2006/wordml" xmlns:wps="http://schemas.microsoft.com/office/word/2010/wordprocessingShape" mc:Ignorable="w14 w15 w16se w16cid w16 w16cex wp14">
   <w15:person w15:author="Steven Travers">
     <w15:presenceInfo w15:providerId="AD" w15:userId="S-1-5-21-145012770-2172889430-2296263792-14625"/>
   </w15:person>
@@ -7625,7 +9062,7 @@
 </file>
 
 <file path=word/styles.xml><?xml version="1.0" encoding="utf-8"?>
-<w:styles xmlns:mc="http://schemas.openxmlformats.org/markup-compatibility/2006" xmlns:r="http://schemas.openxmlformats.org/officeDocument/2006/relationships" xmlns:w="http://schemas.openxmlformats.org/wordprocessingml/2006/main" xmlns:w14="http://schemas.microsoft.com/office/word/2010/wordml" xmlns:w15="http://schemas.microsoft.com/office/word/2012/wordml" xmlns:w16se="http://schemas.microsoft.com/office/word/2015/wordml/symex" mc:Ignorable="w14 w15 w16se">
+<w:styles xmlns:mc="http://schemas.openxmlformats.org/markup-compatibility/2006" xmlns:r="http://schemas.openxmlformats.org/officeDocument/2006/relationships" xmlns:w="http://schemas.openxmlformats.org/wordprocessingml/2006/main" xmlns:w14="http://schemas.microsoft.com/office/word/2010/wordml" xmlns:w15="http://schemas.microsoft.com/office/word/2012/wordml" xmlns:w16cex="http://schemas.microsoft.com/office/word/2018/wordml/cex" xmlns:w16cid="http://schemas.microsoft.com/office/word/2016/wordml/cid" xmlns:w16="http://schemas.microsoft.com/office/word/2018/wordml" xmlns:w16se="http://schemas.microsoft.com/office/word/2015/wordml/symex" mc:Ignorable="w14 w15 w16se w16cid w16 w16cex">
   <w:docDefaults>
     <w:rPrDefault>
       <w:rPr>
@@ -7641,7 +9078,7 @@
       </w:pPr>
     </w:pPrDefault>
   </w:docDefaults>
-  <w:latentStyles w:defLockedState="0" w:defUIPriority="99" w:defSemiHidden="0" w:defUnhideWhenUsed="0" w:defQFormat="0" w:count="371">
+  <w:latentStyles w:defLockedState="0" w:defUIPriority="99" w:defSemiHidden="0" w:defUnhideWhenUsed="0" w:defQFormat="0" w:count="376">
     <w:lsdException w:name="Normal" w:uiPriority="0" w:qFormat="1"/>
     <w:lsdException w:name="heading 1" w:uiPriority="9" w:qFormat="1"/>
     <w:lsdException w:name="heading 2" w:semiHidden="1" w:uiPriority="9" w:unhideWhenUsed="1" w:qFormat="1"/>
@@ -7747,7 +9184,6 @@
     <w:lsdException w:name="HTML Sample" w:semiHidden="1" w:unhideWhenUsed="1"/>
     <w:lsdException w:name="HTML Typewriter" w:semiHidden="1" w:unhideWhenUsed="1"/>
     <w:lsdException w:name="HTML Variable" w:semiHidden="1" w:unhideWhenUsed="1"/>
-    <w:lsdException w:name="Normal Table" w:semiHidden="1" w:unhideWhenUsed="1"/>
     <w:lsdException w:name="annotation subject" w:semiHidden="1" w:unhideWhenUsed="1"/>
     <w:lsdException w:name="No List" w:semiHidden="1" w:unhideWhenUsed="1"/>
     <w:lsdException w:name="Outline List 1" w:semiHidden="1" w:unhideWhenUsed="1"/>
@@ -7790,11 +9226,8 @@
     <w:lsdException w:name="Table Contemporary" w:semiHidden="1" w:unhideWhenUsed="1"/>
     <w:lsdException w:name="Table Elegant" w:semiHidden="1" w:unhideWhenUsed="1"/>
     <w:lsdException w:name="Table Professional" w:semiHidden="1" w:unhideWhenUsed="1"/>
-    <w:lsdException w:name="Table Subtle 1" w:semiHidden="1" w:unhideWhenUsed="1"/>
     <w:lsdException w:name="Table Subtle 2" w:semiHidden="1" w:unhideWhenUsed="1"/>
     <w:lsdException w:name="Table Web 1" w:semiHidden="1" w:unhideWhenUsed="1"/>
-    <w:lsdException w:name="Table Web 2" w:semiHidden="1" w:unhideWhenUsed="1"/>
-    <w:lsdException w:name="Table Web 3" w:semiHidden="1" w:unhideWhenUsed="1"/>
     <w:lsdException w:name="Balloon Text" w:semiHidden="1" w:unhideWhenUsed="1"/>
     <w:lsdException w:name="Table Grid" w:uiPriority="39"/>
     <w:lsdException w:name="Table Theme" w:semiHidden="1" w:unhideWhenUsed="1"/>
@@ -8013,6 +9446,11 @@
     <w:lsdException w:name="List Table 5 Dark Accent 6" w:uiPriority="50"/>
     <w:lsdException w:name="List Table 6 Colorful Accent 6" w:uiPriority="51"/>
     <w:lsdException w:name="List Table 7 Colorful Accent 6" w:uiPriority="52"/>
+    <w:lsdException w:name="Mention" w:semiHidden="1" w:unhideWhenUsed="1"/>
+    <w:lsdException w:name="Smart Hyperlink" w:semiHidden="1" w:unhideWhenUsed="1"/>
+    <w:lsdException w:name="Hashtag" w:semiHidden="1" w:unhideWhenUsed="1"/>
+    <w:lsdException w:name="Unresolved Mention" w:semiHidden="1" w:unhideWhenUsed="1"/>
+    <w:lsdException w:name="Smart Link" w:semiHidden="1" w:unhideWhenUsed="1"/>
   </w:latentStyles>
   <w:style w:type="paragraph" w:default="1" w:styleId="Normal">
     <w:name w:val="Normal"/>
@@ -8129,8 +9567,8 @@
       <w:u w:val="single"/>
     </w:rPr>
   </w:style>
-  <w:style w:type="character" w:customStyle="1" w:styleId="UnresolvedMention">
-    <w:name w:val="Unresolved Mention"/>
+  <w:style w:type="character" w:customStyle="1" w:styleId="UnresolvedMention1">
+    <w:name w:val="Unresolved Mention1"/>
     <w:basedOn w:val="DefaultParagraphFont"/>
     <w:uiPriority w:val="99"/>
     <w:semiHidden/>
@@ -8270,6 +9708,19 @@
       <w:ind w:left="720"/>
       <w:contextualSpacing/>
     </w:pPr>
+  </w:style>
+  <w:style w:type="paragraph" w:styleId="Revision">
+    <w:name w:val="Revision"/>
+    <w:hidden/>
+    <w:uiPriority w:val="99"/>
+    <w:semiHidden/>
+    <w:rsid w:val="00C60872"/>
+    <w:pPr>
+      <w:spacing w:after="0" w:line="240" w:lineRule="auto"/>
+    </w:pPr>
+    <w:rPr>
+      <w:rFonts w:ascii="Times New Roman" w:hAnsi="Times New Roman"/>
+    </w:rPr>
   </w:style>
 </w:styles>
 </file>

</xml_diff>